<commit_message>
add front-sheet at cv
</commit_message>
<xml_diff>
--- a/docx_templates/cv-template.docx
+++ b/docx_templates/cv-template.docx
@@ -2,6 +2,7 @@
 <file path=word/document.xml><?xml version="1.0" encoding="utf-8"?>
 <w:document xmlns:wpc="http://schemas.microsoft.com/office/word/2010/wordprocessingCanvas" xmlns:cx="http://schemas.microsoft.com/office/drawing/2014/chartex" xmlns:cx1="http://schemas.microsoft.com/office/drawing/2015/9/8/chartex" xmlns:cx2="http://schemas.microsoft.com/office/drawing/2015/10/21/chartex" xmlns:cx3="http://schemas.microsoft.com/office/drawing/2016/5/9/chartex" xmlns:cx4="http://schemas.microsoft.com/office/drawing/2016/5/10/chartex" xmlns:cx5="http://schemas.microsoft.com/office/drawing/2016/5/11/chartex" xmlns:cx6="http://schemas.microsoft.com/office/drawing/2016/5/12/chartex" xmlns:cx7="http://schemas.microsoft.com/office/drawing/2016/5/13/chartex" xmlns:cx8="http://schemas.microsoft.com/office/drawing/2016/5/14/chartex" xmlns:mc="http://schemas.openxmlformats.org/markup-compatibility/2006" xmlns:aink="http://schemas.microsoft.com/office/drawing/2016/ink" xmlns:am3d="http://schemas.microsoft.com/office/drawing/2017/model3d" xmlns:o="urn:schemas-microsoft-com:office:office" xmlns:oel="http://schemas.microsoft.com/office/2019/extlst" xmlns:r="http://schemas.openxmlformats.org/officeDocument/2006/relationships" xmlns:m="http://schemas.openxmlformats.org/officeDocument/2006/math" xmlns:v="urn:schemas-microsoft-com:vml" xmlns:wp14="http://schemas.microsoft.com/office/word/2010/wordprocessingDrawing" xmlns:wp="http://schemas.openxmlformats.org/drawingml/2006/wordprocessingDrawing" xmlns:w10="urn:schemas-microsoft-com:office:word" xmlns:w="http://schemas.openxmlformats.org/wordprocessingml/2006/main" xmlns:w14="http://schemas.microsoft.com/office/word/2010/wordml" xmlns:w15="http://schemas.microsoft.com/office/word/2012/wordml" xmlns:w16cex="http://schemas.microsoft.com/office/word/2018/wordml/cex" xmlns:w16cid="http://schemas.microsoft.com/office/word/2016/wordml/cid" xmlns:w16="http://schemas.microsoft.com/office/word/2018/wordml" xmlns:w16du="http://schemas.microsoft.com/office/word/2023/wordml/word16du" xmlns:w16sdtdh="http://schemas.microsoft.com/office/word/2020/wordml/sdtdatahash" xmlns:w16se="http://schemas.microsoft.com/office/word/2015/wordml/symex" xmlns:wpg="http://schemas.microsoft.com/office/word/2010/wordprocessingGroup" xmlns:wpi="http://schemas.microsoft.com/office/word/2010/wordprocessingInk" xmlns:wne="http://schemas.microsoft.com/office/word/2006/wordml" xmlns:wps="http://schemas.microsoft.com/office/word/2010/wordprocessingShape" mc:Ignorable="w14 w15 w16se w16cid w16 w16cex w16sdtdh w16du wp14">
   <w:body>
+    <w:bookmarkStart w:id="0" w:name="_Hlk175736511" w:displacedByCustomXml="next"/>
     <w:sdt>
       <w:sdtPr>
         <w:id w:val="1740743062"/>
@@ -17,25 +18,1552 @@
       </w:sdtEndPr>
       <w:sdtContent>
         <w:p>
+          <w:pPr>
+            <w:rPr>
+              <w:rStyle w:val="p"/>
+              <w:rFonts w:ascii="Roboto Mono for Powerline" w:eastAsiaTheme="majorEastAsia" w:hAnsi="Roboto Mono for Powerline" w:cs="Menlo"/>
+              <w:color w:val="404040"/>
+              <w:szCs w:val="18"/>
+            </w:rPr>
+          </w:pPr>
+          <w:r>
+            <w:rPr>
+              <w:rStyle w:val="p"/>
+              <w:rFonts w:ascii="Roboto Mono for Powerline" w:eastAsiaTheme="majorEastAsia" w:hAnsi="Roboto Mono for Powerline" w:cs="Menlo"/>
+              <w:color w:val="404040"/>
+              <w:szCs w:val="18"/>
+            </w:rPr>
+            <w:t>{</w:t>
+          </w:r>
+          <w:r>
+            <w:rPr>
+              <w:rStyle w:val="o"/>
+              <w:rFonts w:ascii="Roboto Mono for Powerline" w:eastAsiaTheme="majorEastAsia" w:hAnsi="Roboto Mono for Powerline" w:cs="Menlo"/>
+              <w:color w:val="666666"/>
+              <w:szCs w:val="18"/>
+            </w:rPr>
+            <w:t>%</w:t>
+          </w:r>
+          <w:r>
+            <w:rPr>
+              <w:rStyle w:val="n"/>
+              <w:rFonts w:ascii="Roboto Mono for Powerline" w:eastAsiaTheme="majorEastAsia" w:hAnsi="Roboto Mono for Powerline" w:cs="Menlo"/>
+              <w:color w:val="404040"/>
+              <w:szCs w:val="18"/>
+            </w:rPr>
+            <w:t>p</w:t>
+          </w:r>
+          <w:r>
+            <w:rPr>
+              <w:rFonts w:ascii="Roboto Mono for Powerline" w:hAnsi="Roboto Mono for Powerline" w:cs="Menlo"/>
+              <w:color w:val="404040"/>
+              <w:szCs w:val="18"/>
+            </w:rPr>
+            <w:t xml:space="preserve"> </w:t>
+          </w:r>
+          <w:r>
+            <w:rPr>
+              <w:rFonts w:ascii="Roboto Mono for Powerline" w:hAnsi="Roboto Mono for Powerline" w:cs="Menlo"/>
+              <w:color w:val="404040"/>
+              <w:szCs w:val="18"/>
+            </w:rPr>
+            <w:t xml:space="preserve">if </w:t>
+          </w:r>
+          <w:proofErr w:type="spellStart"/>
+          <w:r>
+            <w:rPr>
+              <w:rFonts w:ascii="Roboto Mono for Powerline" w:hAnsi="Roboto Mono for Powerline" w:cs="Menlo"/>
+              <w:color w:val="404040"/>
+              <w:szCs w:val="18"/>
+            </w:rPr>
+            <w:t>front_shee</w:t>
+          </w:r>
+          <w:r>
+            <w:rPr>
+              <w:rFonts w:ascii="Roboto Mono for Powerline" w:hAnsi="Roboto Mono for Powerline" w:cs="Menlo"/>
+              <w:color w:val="404040"/>
+              <w:szCs w:val="18"/>
+            </w:rPr>
+            <w:t>t</w:t>
+          </w:r>
+          <w:proofErr w:type="spellEnd"/>
+          <w:r>
+            <w:rPr>
+              <w:rFonts w:ascii="Roboto Mono for Powerline" w:hAnsi="Roboto Mono for Powerline" w:cs="Menlo"/>
+              <w:color w:val="404040"/>
+              <w:szCs w:val="18"/>
+            </w:rPr>
+            <w:t xml:space="preserve"> </w:t>
+          </w:r>
+          <w:r>
+            <w:rPr>
+              <w:rStyle w:val="o"/>
+              <w:rFonts w:ascii="Roboto Mono for Powerline" w:eastAsiaTheme="majorEastAsia" w:hAnsi="Roboto Mono for Powerline" w:cs="Menlo"/>
+              <w:color w:val="666666"/>
+              <w:szCs w:val="18"/>
+            </w:rPr>
+            <w:t>%</w:t>
+          </w:r>
+          <w:r>
+            <w:rPr>
+              <w:rStyle w:val="p"/>
+              <w:rFonts w:ascii="Roboto Mono for Powerline" w:eastAsiaTheme="majorEastAsia" w:hAnsi="Roboto Mono for Powerline" w:cs="Menlo"/>
+              <w:color w:val="404040"/>
+              <w:szCs w:val="18"/>
+            </w:rPr>
+            <w:t>}</w:t>
+          </w:r>
+          <w:bookmarkEnd w:id="0"/>
+        </w:p>
+        <w:p>
+          <w:pPr>
+            <w:rPr>
+              <w:rStyle w:val="p"/>
+              <w:rFonts w:ascii="Roboto Mono for Powerline" w:eastAsiaTheme="majorEastAsia" w:hAnsi="Roboto Mono for Powerline" w:cs="Menlo"/>
+              <w:color w:val="404040"/>
+              <w:szCs w:val="18"/>
+            </w:rPr>
+          </w:pPr>
+        </w:p>
+        <w:p>
+          <w:pPr>
+            <w:rPr>
+              <w:rStyle w:val="p"/>
+              <w:rFonts w:ascii="Roboto Mono for Powerline" w:eastAsiaTheme="majorEastAsia" w:hAnsi="Roboto Mono for Powerline" w:cs="Menlo"/>
+              <w:color w:val="404040"/>
+              <w:szCs w:val="18"/>
+            </w:rPr>
+          </w:pPr>
+        </w:p>
+        <w:p>
+          <w:pPr>
+            <w:pStyle w:val="Title"/>
+            <w:jc w:val="center"/>
+            <w:rPr>
+              <w:rStyle w:val="p"/>
+              <w:rFonts w:cs="Menlo"/>
+              <w:color w:val="404040"/>
+              <w:sz w:val="48"/>
+              <w:szCs w:val="15"/>
+            </w:rPr>
+          </w:pPr>
+          <w:r>
+            <w:rPr>
+              <w:rStyle w:val="p"/>
+              <w:rFonts w:cs="Menlo"/>
+              <w:color w:val="404040"/>
+              <w:sz w:val="48"/>
+              <w:szCs w:val="15"/>
+            </w:rPr>
+            <w:t>FRONTSHEET</w:t>
+          </w:r>
+        </w:p>
+        <w:p>
+          <w:pPr>
+            <w:rPr>
+              <w:rStyle w:val="p"/>
+              <w:rFonts w:eastAsiaTheme="majorEastAsia"/>
+              <w:sz w:val="28"/>
+              <w:szCs w:val="36"/>
+            </w:rPr>
+          </w:pPr>
+          <w:r>
+            <w:rPr>
+              <w:rFonts w:eastAsiaTheme="majorEastAsia"/>
+              <w:sz w:val="28"/>
+              <w:szCs w:val="36"/>
+            </w:rPr>
+            <w:t>Candidate</w:t>
+          </w:r>
+          <w:proofErr w:type="gramStart"/>
+          <w:r>
+            <w:rPr>
+              <w:rFonts w:eastAsiaTheme="majorEastAsia"/>
+              <w:sz w:val="28"/>
+              <w:szCs w:val="36"/>
+            </w:rPr>
+            <w:t>:  {</w:t>
+          </w:r>
+          <w:proofErr w:type="gramEnd"/>
+          <w:r>
+            <w:rPr>
+              <w:rFonts w:eastAsiaTheme="majorEastAsia"/>
+              <w:sz w:val="28"/>
+              <w:szCs w:val="36"/>
+            </w:rPr>
+            <w:t xml:space="preserve">{ </w:t>
+          </w:r>
+          <w:bookmarkStart w:id="1" w:name="_Hlk175739362"/>
+          <w:proofErr w:type="spellStart"/>
+          <w:r>
+            <w:rPr>
+              <w:rFonts w:eastAsiaTheme="majorEastAsia"/>
+              <w:sz w:val="28"/>
+              <w:szCs w:val="36"/>
+            </w:rPr>
+            <w:t>front_sheet</w:t>
+          </w:r>
+          <w:r>
+            <w:rPr>
+              <w:rFonts w:eastAsiaTheme="majorEastAsia"/>
+              <w:sz w:val="28"/>
+              <w:szCs w:val="36"/>
+            </w:rPr>
+            <w:t>.</w:t>
+          </w:r>
+          <w:bookmarkEnd w:id="1"/>
+          <w:r>
+            <w:rPr>
+              <w:rFonts w:eastAsiaTheme="majorEastAsia"/>
+              <w:sz w:val="28"/>
+              <w:szCs w:val="36"/>
+            </w:rPr>
+            <w:t>candidate_name</w:t>
+          </w:r>
+          <w:proofErr w:type="spellEnd"/>
+          <w:r>
+            <w:rPr>
+              <w:rFonts w:eastAsiaTheme="majorEastAsia"/>
+              <w:sz w:val="28"/>
+              <w:szCs w:val="36"/>
+            </w:rPr>
+            <w:t xml:space="preserve"> }}</w:t>
+          </w:r>
+        </w:p>
+        <w:tbl>
+          <w:tblPr>
+            <w:tblStyle w:val="TableGrid"/>
+            <w:tblW w:w="9070" w:type="dxa"/>
+            <w:tblLook w:val="04A0" w:firstRow="1" w:lastRow="0" w:firstColumn="1" w:lastColumn="0" w:noHBand="0" w:noVBand="1"/>
+          </w:tblPr>
+          <w:tblGrid>
+            <w:gridCol w:w="2276"/>
+            <w:gridCol w:w="6794"/>
+          </w:tblGrid>
+          <w:tr>
+            <w:trPr>
+              <w:trHeight w:val="539"/>
+            </w:trPr>
+            <w:tc>
+              <w:tcPr>
+                <w:tcW w:w="2276" w:type="dxa"/>
+              </w:tcPr>
+              <w:p>
+                <w:pPr>
+                  <w:rPr>
+                    <w:rStyle w:val="p"/>
+                    <w:rFonts w:eastAsiaTheme="majorEastAsia" w:cs="Menlo"/>
+                    <w:color w:val="404040"/>
+                    <w:sz w:val="22"/>
+                    <w:szCs w:val="22"/>
+                  </w:rPr>
+                </w:pPr>
+                <w:r>
+                  <w:rPr>
+                    <w:rStyle w:val="p"/>
+                    <w:rFonts w:eastAsiaTheme="majorEastAsia" w:cs="Menlo"/>
+                    <w:color w:val="404040"/>
+                    <w:sz w:val="22"/>
+                    <w:szCs w:val="22"/>
+                  </w:rPr>
+                  <w:t>Position Sought</w:t>
+                </w:r>
+              </w:p>
+            </w:tc>
+            <w:tc>
+              <w:tcPr>
+                <w:tcW w:w="6794" w:type="dxa"/>
+              </w:tcPr>
+              <w:p>
+                <w:pPr>
+                  <w:rPr>
+                    <w:rStyle w:val="p"/>
+                    <w:rFonts w:ascii="Roboto Mono for Powerline" w:eastAsiaTheme="majorEastAsia" w:hAnsi="Roboto Mono for Powerline" w:cs="Menlo"/>
+                    <w:color w:val="404040"/>
+                    <w:szCs w:val="18"/>
+                  </w:rPr>
+                </w:pPr>
+                <w:proofErr w:type="gramStart"/>
+                <w:r>
+                  <w:rPr>
+                    <w:sz w:val="22"/>
+                    <w:szCs w:val="28"/>
+                  </w:rPr>
+                  <w:t xml:space="preserve">{{ </w:t>
+                </w:r>
+                <w:proofErr w:type="spellStart"/>
+                <w:r>
+                  <w:rPr>
+                    <w:sz w:val="22"/>
+                    <w:szCs w:val="28"/>
+                  </w:rPr>
+                  <w:t>front</w:t>
+                </w:r>
+                <w:proofErr w:type="gramEnd"/>
+                <w:r>
+                  <w:rPr>
+                    <w:sz w:val="22"/>
+                    <w:szCs w:val="28"/>
+                  </w:rPr>
+                  <w:t>_sheet.</w:t>
+                </w:r>
+                <w:r>
+                  <w:rPr>
+                    <w:sz w:val="22"/>
+                    <w:szCs w:val="28"/>
+                  </w:rPr>
+                  <w:t>position_sought</w:t>
+                </w:r>
+                <w:proofErr w:type="spellEnd"/>
+                <w:r>
+                  <w:rPr>
+                    <w:sz w:val="22"/>
+                    <w:szCs w:val="28"/>
+                  </w:rPr>
+                  <w:t xml:space="preserve"> }}</w:t>
+                </w:r>
+              </w:p>
+            </w:tc>
+          </w:tr>
+          <w:tr>
+            <w:trPr>
+              <w:trHeight w:val="1564"/>
+            </w:trPr>
+            <w:tc>
+              <w:tcPr>
+                <w:tcW w:w="2276" w:type="dxa"/>
+              </w:tcPr>
+              <w:p>
+                <w:pPr>
+                  <w:rPr>
+                    <w:rStyle w:val="p"/>
+                    <w:rFonts w:eastAsiaTheme="majorEastAsia" w:cs="Menlo"/>
+                    <w:color w:val="404040"/>
+                    <w:sz w:val="22"/>
+                    <w:szCs w:val="22"/>
+                  </w:rPr>
+                </w:pPr>
+                <w:r>
+                  <w:rPr>
+                    <w:rStyle w:val="p"/>
+                    <w:rFonts w:eastAsiaTheme="majorEastAsia" w:cs="Menlo"/>
+                    <w:color w:val="404040"/>
+                    <w:sz w:val="22"/>
+                    <w:szCs w:val="22"/>
+                  </w:rPr>
+                  <w:t xml:space="preserve">Key </w:t>
+                </w:r>
+                <w:bookmarkStart w:id="2" w:name="_Hlk175744635"/>
+                <w:r>
+                  <w:rPr>
+                    <w:rStyle w:val="p"/>
+                    <w:rFonts w:eastAsiaTheme="majorEastAsia" w:cs="Menlo"/>
+                    <w:color w:val="404040"/>
+                    <w:sz w:val="22"/>
+                    <w:szCs w:val="22"/>
+                  </w:rPr>
+                  <w:t>Skills and Relevant Experience</w:t>
+                </w:r>
+                <w:bookmarkEnd w:id="2"/>
+              </w:p>
+            </w:tc>
+            <w:tc>
+              <w:tcPr>
+                <w:tcW w:w="6794" w:type="dxa"/>
+              </w:tcPr>
+              <w:p>
+                <w:pPr>
+                  <w:rPr>
+                    <w:sz w:val="22"/>
+                    <w:szCs w:val="28"/>
+                  </w:rPr>
+                </w:pPr>
+                <w:bookmarkStart w:id="3" w:name="_Hlk175744765"/>
+                <w:r>
+                  <w:rPr>
+                    <w:sz w:val="22"/>
+                    <w:szCs w:val="28"/>
+                  </w:rPr>
+                  <w:t xml:space="preserve">{%p for </w:t>
+                </w:r>
+                <w:proofErr w:type="spellStart"/>
+                <w:r>
+                  <w:rPr>
+                    <w:sz w:val="22"/>
+                    <w:szCs w:val="28"/>
+                  </w:rPr>
+                  <w:t>ks</w:t>
+                </w:r>
+                <w:proofErr w:type="spellEnd"/>
+                <w:r>
+                  <w:rPr>
+                    <w:sz w:val="22"/>
+                    <w:szCs w:val="28"/>
+                  </w:rPr>
+                  <w:t xml:space="preserve"> in </w:t>
+                </w:r>
+                <w:proofErr w:type="spellStart"/>
+                <w:r>
+                  <w:rPr>
+                    <w:sz w:val="22"/>
+                    <w:szCs w:val="28"/>
+                  </w:rPr>
+                  <w:t>front_sheet.key_skills</w:t>
+                </w:r>
+                <w:proofErr w:type="spellEnd"/>
+                <w:r>
+                  <w:rPr>
+                    <w:sz w:val="22"/>
+                    <w:szCs w:val="28"/>
+                  </w:rPr>
+                  <w:t xml:space="preserve"> </w:t>
+                </w:r>
+                <w:r>
+                  <w:rPr>
+                    <w:sz w:val="22"/>
+                    <w:szCs w:val="28"/>
+                  </w:rPr>
+                  <w:t>%}</w:t>
+                </w:r>
+              </w:p>
+              <w:p>
+                <w:pPr>
+                  <w:pStyle w:val="ListParagraph"/>
+                  <w:numPr>
+                    <w:ilvl w:val="0"/>
+                    <w:numId w:val="14"/>
+                  </w:numPr>
+                  <w:rPr>
+                    <w:sz w:val="22"/>
+                    <w:szCs w:val="28"/>
+                  </w:rPr>
+                </w:pPr>
+                <w:proofErr w:type="gramStart"/>
+                <w:r>
+                  <w:rPr>
+                    <w:sz w:val="22"/>
+                    <w:szCs w:val="28"/>
+                  </w:rPr>
+                  <w:t xml:space="preserve">{{ </w:t>
+                </w:r>
+                <w:proofErr w:type="spellStart"/>
+                <w:r>
+                  <w:rPr>
+                    <w:sz w:val="22"/>
+                    <w:szCs w:val="28"/>
+                  </w:rPr>
+                  <w:t>ks</w:t>
+                </w:r>
+                <w:proofErr w:type="spellEnd"/>
+                <w:proofErr w:type="gramEnd"/>
+                <w:r>
+                  <w:rPr>
+                    <w:sz w:val="22"/>
+                    <w:szCs w:val="28"/>
+                  </w:rPr>
+                  <w:t xml:space="preserve"> }}</w:t>
+                </w:r>
+              </w:p>
+              <w:p>
+                <w:pPr>
+                  <w:rPr>
+                    <w:sz w:val="22"/>
+                    <w:szCs w:val="28"/>
+                  </w:rPr>
+                </w:pPr>
+                <w:r>
+                  <w:rPr>
+                    <w:sz w:val="22"/>
+                    <w:szCs w:val="28"/>
+                  </w:rPr>
+                  <w:t>{%p endfor %}</w:t>
+                </w:r>
+              </w:p>
+              <w:p>
+                <w:pPr>
+                  <w:rPr>
+                    <w:rStyle w:val="p"/>
+                    <w:rFonts w:ascii="Roboto Mono for Powerline" w:eastAsiaTheme="majorEastAsia" w:hAnsi="Roboto Mono for Powerline" w:cs="Menlo"/>
+                    <w:color w:val="404040"/>
+                    <w:szCs w:val="18"/>
+                  </w:rPr>
+                </w:pPr>
+                <w:bookmarkStart w:id="4" w:name="_Hlk175744693"/>
+                <w:bookmarkEnd w:id="3"/>
+                <w:proofErr w:type="gramStart"/>
+                <w:r>
+                  <w:rPr>
+                    <w:sz w:val="22"/>
+                    <w:szCs w:val="28"/>
+                  </w:rPr>
+                  <w:t xml:space="preserve">{{ </w:t>
+                </w:r>
+                <w:proofErr w:type="spellStart"/>
+                <w:r>
+                  <w:rPr>
+                    <w:sz w:val="22"/>
+                    <w:szCs w:val="28"/>
+                  </w:rPr>
+                  <w:t>front</w:t>
+                </w:r>
+                <w:proofErr w:type="gramEnd"/>
+                <w:r>
+                  <w:rPr>
+                    <w:sz w:val="22"/>
+                    <w:szCs w:val="28"/>
+                  </w:rPr>
+                  <w:t>_sheet.description</w:t>
+                </w:r>
+                <w:proofErr w:type="spellEnd"/>
+                <w:r>
+                  <w:rPr>
+                    <w:sz w:val="22"/>
+                    <w:szCs w:val="28"/>
+                  </w:rPr>
+                  <w:t xml:space="preserve"> }}</w:t>
+                </w:r>
+                <w:bookmarkEnd w:id="4"/>
+              </w:p>
+            </w:tc>
+          </w:tr>
+          <w:tr>
+            <w:trPr>
+              <w:trHeight w:val="1460"/>
+            </w:trPr>
+            <w:tc>
+              <w:tcPr>
+                <w:tcW w:w="2276" w:type="dxa"/>
+              </w:tcPr>
+              <w:p>
+                <w:pPr>
+                  <w:rPr>
+                    <w:rStyle w:val="p"/>
+                    <w:rFonts w:ascii="Roboto Mono for Powerline" w:eastAsiaTheme="majorEastAsia" w:hAnsi="Roboto Mono for Powerline" w:cs="Menlo"/>
+                    <w:color w:val="404040"/>
+                    <w:szCs w:val="18"/>
+                  </w:rPr>
+                </w:pPr>
+                <w:r>
+                  <w:rPr>
+                    <w:rStyle w:val="p"/>
+                    <w:rFonts w:eastAsiaTheme="majorEastAsia" w:cs="Menlo"/>
+                    <w:color w:val="404040"/>
+                    <w:sz w:val="22"/>
+                    <w:szCs w:val="22"/>
+                  </w:rPr>
+                  <w:t>Education</w:t>
+                </w:r>
+                <w:r>
+                  <w:rPr>
+                    <w:rStyle w:val="p"/>
+                    <w:rFonts w:eastAsiaTheme="majorEastAsia" w:cs="Menlo"/>
+                    <w:color w:val="404040"/>
+                    <w:sz w:val="22"/>
+                    <w:szCs w:val="22"/>
+                  </w:rPr>
+                  <w:t xml:space="preserve"> &amp; Qualifications</w:t>
+                </w:r>
+              </w:p>
+            </w:tc>
+            <w:tc>
+              <w:tcPr>
+                <w:tcW w:w="6794" w:type="dxa"/>
+              </w:tcPr>
+              <w:p>
+                <w:pPr>
+                  <w:rPr>
+                    <w:sz w:val="22"/>
+                    <w:szCs w:val="28"/>
+                  </w:rPr>
+                </w:pPr>
+                <w:r>
+                  <w:rPr>
+                    <w:sz w:val="22"/>
+                    <w:szCs w:val="28"/>
+                  </w:rPr>
+                  <w:t xml:space="preserve">{%p for </w:t>
+                </w:r>
+                <w:proofErr w:type="spellStart"/>
+                <w:r>
+                  <w:rPr>
+                    <w:sz w:val="22"/>
+                    <w:szCs w:val="28"/>
+                  </w:rPr>
+                  <w:t>ks</w:t>
+                </w:r>
+                <w:proofErr w:type="spellEnd"/>
+                <w:r>
+                  <w:rPr>
+                    <w:sz w:val="22"/>
+                    <w:szCs w:val="28"/>
+                  </w:rPr>
+                  <w:t xml:space="preserve"> in </w:t>
+                </w:r>
+                <w:proofErr w:type="spellStart"/>
+                <w:r>
+                  <w:rPr>
+                    <w:sz w:val="22"/>
+                    <w:szCs w:val="28"/>
+                  </w:rPr>
+                  <w:t>front_</w:t>
+                </w:r>
+                <w:proofErr w:type="gramStart"/>
+                <w:r>
+                  <w:rPr>
+                    <w:sz w:val="22"/>
+                    <w:szCs w:val="28"/>
+                  </w:rPr>
+                  <w:t>sheet.</w:t>
+                </w:r>
+                <w:r>
+                  <w:rPr>
+                    <w:sz w:val="22"/>
+                    <w:szCs w:val="28"/>
+                  </w:rPr>
+                  <w:t>education</w:t>
+                </w:r>
+                <w:proofErr w:type="gramEnd"/>
+                <w:r>
+                  <w:rPr>
+                    <w:sz w:val="22"/>
+                    <w:szCs w:val="28"/>
+                  </w:rPr>
+                  <w:t>_and_qualifications</w:t>
+                </w:r>
+                <w:proofErr w:type="spellEnd"/>
+                <w:r>
+                  <w:rPr>
+                    <w:sz w:val="22"/>
+                    <w:szCs w:val="28"/>
+                  </w:rPr>
+                  <w:t xml:space="preserve"> %}</w:t>
+                </w:r>
+              </w:p>
+              <w:p>
+                <w:pPr>
+                  <w:rPr>
+                    <w:sz w:val="22"/>
+                    <w:szCs w:val="28"/>
+                  </w:rPr>
+                </w:pPr>
+                <w:proofErr w:type="gramStart"/>
+                <w:r>
+                  <w:rPr>
+                    <w:sz w:val="22"/>
+                    <w:szCs w:val="28"/>
+                  </w:rPr>
+                  <w:t xml:space="preserve">{{ </w:t>
+                </w:r>
+                <w:proofErr w:type="spellStart"/>
+                <w:r>
+                  <w:rPr>
+                    <w:sz w:val="22"/>
+                    <w:szCs w:val="28"/>
+                  </w:rPr>
+                  <w:t>ks</w:t>
+                </w:r>
+                <w:proofErr w:type="gramEnd"/>
+                <w:r>
+                  <w:rPr>
+                    <w:sz w:val="22"/>
+                    <w:szCs w:val="28"/>
+                  </w:rPr>
+                  <w:t>.degree</w:t>
+                </w:r>
+                <w:proofErr w:type="spellEnd"/>
+                <w:r>
+                  <w:rPr>
+                    <w:sz w:val="22"/>
+                    <w:szCs w:val="28"/>
+                  </w:rPr>
+                  <w:t xml:space="preserve"> }}</w:t>
+                </w:r>
+              </w:p>
+              <w:p>
+                <w:pPr>
+                  <w:rPr>
+                    <w:sz w:val="22"/>
+                    <w:szCs w:val="28"/>
+                  </w:rPr>
+                </w:pPr>
+                <w:proofErr w:type="gramStart"/>
+                <w:r>
+                  <w:rPr>
+                    <w:sz w:val="22"/>
+                    <w:szCs w:val="28"/>
+                  </w:rPr>
+                  <w:t xml:space="preserve">{{ </w:t>
+                </w:r>
+                <w:proofErr w:type="spellStart"/>
+                <w:r>
+                  <w:rPr>
+                    <w:sz w:val="22"/>
+                    <w:szCs w:val="28"/>
+                  </w:rPr>
+                  <w:t>ks</w:t>
+                </w:r>
+                <w:proofErr w:type="gramEnd"/>
+                <w:r>
+                  <w:rPr>
+                    <w:sz w:val="22"/>
+                    <w:szCs w:val="28"/>
+                  </w:rPr>
+                  <w:t>.</w:t>
+                </w:r>
+                <w:r>
+                  <w:rPr>
+                    <w:sz w:val="22"/>
+                    <w:szCs w:val="28"/>
+                  </w:rPr>
+                  <w:t>institution</w:t>
+                </w:r>
+                <w:proofErr w:type="spellEnd"/>
+                <w:r>
+                  <w:rPr>
+                    <w:sz w:val="22"/>
+                    <w:szCs w:val="28"/>
+                  </w:rPr>
+                  <w:t xml:space="preserve"> }}</w:t>
+                </w:r>
+              </w:p>
+              <w:p>
+                <w:pPr>
+                  <w:rPr>
+                    <w:sz w:val="22"/>
+                    <w:szCs w:val="28"/>
+                  </w:rPr>
+                </w:pPr>
+                <w:proofErr w:type="gramStart"/>
+                <w:r>
+                  <w:rPr>
+                    <w:sz w:val="22"/>
+                    <w:szCs w:val="28"/>
+                  </w:rPr>
+                  <w:t xml:space="preserve">{{ </w:t>
+                </w:r>
+                <w:proofErr w:type="spellStart"/>
+                <w:r>
+                  <w:rPr>
+                    <w:sz w:val="22"/>
+                    <w:szCs w:val="28"/>
+                  </w:rPr>
+                  <w:t>ks</w:t>
+                </w:r>
+                <w:proofErr w:type="gramEnd"/>
+                <w:r>
+                  <w:rPr>
+                    <w:sz w:val="22"/>
+                    <w:szCs w:val="28"/>
+                  </w:rPr>
+                  <w:t>.</w:t>
+                </w:r>
+                <w:r>
+                  <w:rPr>
+                    <w:sz w:val="22"/>
+                    <w:szCs w:val="28"/>
+                  </w:rPr>
+                  <w:t>year</w:t>
+                </w:r>
+                <w:proofErr w:type="spellEnd"/>
+                <w:r>
+                  <w:rPr>
+                    <w:sz w:val="22"/>
+                    <w:szCs w:val="28"/>
+                  </w:rPr>
+                  <w:t xml:space="preserve"> }}</w:t>
+                </w:r>
+              </w:p>
+              <w:p>
+                <w:pPr>
+                  <w:rPr>
+                    <w:sz w:val="22"/>
+                    <w:szCs w:val="28"/>
+                  </w:rPr>
+                </w:pPr>
+              </w:p>
+              <w:p>
+                <w:pPr>
+                  <w:rPr>
+                    <w:sz w:val="22"/>
+                    <w:szCs w:val="28"/>
+                  </w:rPr>
+                </w:pPr>
+                <w:r>
+                  <w:rPr>
+                    <w:sz w:val="22"/>
+                    <w:szCs w:val="28"/>
+                  </w:rPr>
+                  <w:t>{%p endfor %}</w:t>
+                </w:r>
+              </w:p>
+              <w:p>
+                <w:pPr>
+                  <w:rPr>
+                    <w:rStyle w:val="p"/>
+                    <w:rFonts w:ascii="Roboto Mono for Powerline" w:eastAsiaTheme="majorEastAsia" w:hAnsi="Roboto Mono for Powerline" w:cs="Menlo"/>
+                    <w:color w:val="404040"/>
+                    <w:szCs w:val="18"/>
+                  </w:rPr>
+                </w:pPr>
+              </w:p>
+            </w:tc>
+          </w:tr>
+          <w:tr>
+            <w:trPr>
+              <w:trHeight w:val="486"/>
+            </w:trPr>
+            <w:tc>
+              <w:tcPr>
+                <w:tcW w:w="2276" w:type="dxa"/>
+              </w:tcPr>
+              <w:p>
+                <w:pPr>
+                  <w:rPr>
+                    <w:rStyle w:val="p"/>
+                    <w:rFonts w:eastAsiaTheme="majorEastAsia" w:cs="Menlo"/>
+                    <w:color w:val="404040"/>
+                    <w:sz w:val="22"/>
+                    <w:szCs w:val="22"/>
+                  </w:rPr>
+                </w:pPr>
+                <w:r>
+                  <w:rPr>
+                    <w:rStyle w:val="p"/>
+                    <w:rFonts w:eastAsiaTheme="majorEastAsia" w:cs="Menlo"/>
+                    <w:color w:val="404040"/>
+                    <w:sz w:val="22"/>
+                    <w:szCs w:val="22"/>
+                  </w:rPr>
+                  <w:t>Location</w:t>
+                </w:r>
+              </w:p>
+            </w:tc>
+            <w:tc>
+              <w:tcPr>
+                <w:tcW w:w="6794" w:type="dxa"/>
+              </w:tcPr>
+              <w:p>
+                <w:pPr>
+                  <w:rPr>
+                    <w:rStyle w:val="p"/>
+                    <w:rFonts w:eastAsiaTheme="majorEastAsia" w:cs="Menlo"/>
+                    <w:color w:val="404040"/>
+                    <w:sz w:val="22"/>
+                    <w:szCs w:val="22"/>
+                  </w:rPr>
+                </w:pPr>
+                <w:proofErr w:type="gramStart"/>
+                <w:r>
+                  <w:rPr>
+                    <w:sz w:val="22"/>
+                    <w:szCs w:val="28"/>
+                  </w:rPr>
+                  <w:t xml:space="preserve">{{ </w:t>
+                </w:r>
+                <w:proofErr w:type="spellStart"/>
+                <w:r>
+                  <w:rPr>
+                    <w:sz w:val="22"/>
+                    <w:szCs w:val="28"/>
+                  </w:rPr>
+                  <w:t>front</w:t>
+                </w:r>
+                <w:proofErr w:type="gramEnd"/>
+                <w:r>
+                  <w:rPr>
+                    <w:sz w:val="22"/>
+                    <w:szCs w:val="28"/>
+                  </w:rPr>
+                  <w:t>_sheet.</w:t>
+                </w:r>
+                <w:r>
+                  <w:rPr>
+                    <w:sz w:val="22"/>
+                    <w:szCs w:val="28"/>
+                  </w:rPr>
+                  <w:t>location</w:t>
+                </w:r>
+                <w:proofErr w:type="spellEnd"/>
+                <w:r>
+                  <w:rPr>
+                    <w:sz w:val="22"/>
+                    <w:szCs w:val="28"/>
+                  </w:rPr>
+                  <w:t xml:space="preserve"> }}</w:t>
+                </w:r>
+              </w:p>
+            </w:tc>
+          </w:tr>
+          <w:tr>
+            <w:trPr>
+              <w:trHeight w:val="988"/>
+            </w:trPr>
+            <w:tc>
+              <w:tcPr>
+                <w:tcW w:w="2276" w:type="dxa"/>
+              </w:tcPr>
+              <w:p>
+                <w:pPr>
+                  <w:rPr>
+                    <w:rStyle w:val="p"/>
+                    <w:rFonts w:eastAsiaTheme="majorEastAsia" w:cs="Menlo"/>
+                    <w:color w:val="404040"/>
+                    <w:sz w:val="22"/>
+                    <w:szCs w:val="22"/>
+                  </w:rPr>
+                </w:pPr>
+                <w:r>
+                  <w:rPr>
+                    <w:rStyle w:val="p"/>
+                    <w:rFonts w:eastAsiaTheme="majorEastAsia" w:cs="Menlo"/>
+                    <w:color w:val="404040"/>
+                    <w:sz w:val="22"/>
+                    <w:szCs w:val="22"/>
+                  </w:rPr>
+                  <w:t>L</w:t>
+                </w:r>
+                <w:r>
+                  <w:rPr>
+                    <w:rStyle w:val="p"/>
+                    <w:rFonts w:eastAsiaTheme="majorEastAsia" w:cs="Menlo"/>
+                    <w:color w:val="404040"/>
+                    <w:sz w:val="22"/>
+                    <w:szCs w:val="22"/>
+                  </w:rPr>
+                  <w:t>anguages</w:t>
+                </w:r>
+              </w:p>
+            </w:tc>
+            <w:tc>
+              <w:tcPr>
+                <w:tcW w:w="6794" w:type="dxa"/>
+              </w:tcPr>
+              <w:p>
+                <w:pPr>
+                  <w:rPr>
+                    <w:sz w:val="22"/>
+                    <w:szCs w:val="28"/>
+                  </w:rPr>
+                </w:pPr>
+                <w:r>
+                  <w:rPr>
+                    <w:sz w:val="22"/>
+                    <w:szCs w:val="28"/>
+                  </w:rPr>
+                  <w:t xml:space="preserve">{%p for </w:t>
+                </w:r>
+                <w:proofErr w:type="spellStart"/>
+                <w:r>
+                  <w:rPr>
+                    <w:sz w:val="22"/>
+                    <w:szCs w:val="28"/>
+                  </w:rPr>
+                  <w:t>ks</w:t>
+                </w:r>
+                <w:proofErr w:type="spellEnd"/>
+                <w:r>
+                  <w:rPr>
+                    <w:sz w:val="22"/>
+                    <w:szCs w:val="28"/>
+                  </w:rPr>
+                  <w:t xml:space="preserve"> in </w:t>
+                </w:r>
+                <w:proofErr w:type="spellStart"/>
+                <w:r>
+                  <w:rPr>
+                    <w:sz w:val="22"/>
+                    <w:szCs w:val="28"/>
+                  </w:rPr>
+                  <w:t>front_sheet</w:t>
+                </w:r>
+                <w:proofErr w:type="spellEnd"/>
+                <w:r>
+                  <w:rPr>
+                    <w:sz w:val="22"/>
+                    <w:szCs w:val="28"/>
+                  </w:rPr>
+                  <w:t>.</w:t>
+                </w:r>
+                <w:r>
+                  <w:t xml:space="preserve"> </w:t>
+                </w:r>
+                <w:bookmarkStart w:id="5" w:name="_Hlk175744802"/>
+                <w:r>
+                  <w:rPr>
+                    <w:sz w:val="22"/>
+                    <w:szCs w:val="28"/>
+                  </w:rPr>
+                  <w:t>languages</w:t>
+                </w:r>
+                <w:r>
+                  <w:rPr>
+                    <w:sz w:val="22"/>
+                    <w:szCs w:val="28"/>
+                  </w:rPr>
+                  <w:t xml:space="preserve"> </w:t>
+                </w:r>
+                <w:bookmarkEnd w:id="5"/>
+                <w:r>
+                  <w:rPr>
+                    <w:sz w:val="22"/>
+                    <w:szCs w:val="28"/>
+                  </w:rPr>
+                  <w:t>%}</w:t>
+                </w:r>
+              </w:p>
+              <w:p>
+                <w:pPr>
+                  <w:pStyle w:val="ListParagraph"/>
+                  <w:numPr>
+                    <w:ilvl w:val="0"/>
+                    <w:numId w:val="14"/>
+                  </w:numPr>
+                  <w:rPr>
+                    <w:sz w:val="22"/>
+                    <w:szCs w:val="28"/>
+                  </w:rPr>
+                </w:pPr>
+                <w:bookmarkStart w:id="6" w:name="_Hlk175744812"/>
+                <w:proofErr w:type="gramStart"/>
+                <w:r>
+                  <w:rPr>
+                    <w:sz w:val="22"/>
+                    <w:szCs w:val="28"/>
+                  </w:rPr>
+                  <w:t xml:space="preserve">{{ </w:t>
+                </w:r>
+                <w:proofErr w:type="spellStart"/>
+                <w:r>
+                  <w:rPr>
+                    <w:sz w:val="22"/>
+                    <w:szCs w:val="28"/>
+                  </w:rPr>
+                  <w:t>ks</w:t>
+                </w:r>
+                <w:proofErr w:type="gramEnd"/>
+                <w:r>
+                  <w:rPr>
+                    <w:sz w:val="22"/>
+                    <w:szCs w:val="28"/>
+                  </w:rPr>
+                  <w:t>.</w:t>
+                </w:r>
+                <w:r>
+                  <w:rPr>
+                    <w:sz w:val="22"/>
+                    <w:szCs w:val="28"/>
+                  </w:rPr>
+                  <w:t>language</w:t>
+                </w:r>
+                <w:proofErr w:type="spellEnd"/>
+                <w:r>
+                  <w:rPr>
+                    <w:sz w:val="22"/>
+                    <w:szCs w:val="28"/>
+                  </w:rPr>
+                  <w:t xml:space="preserve"> }}</w:t>
+                </w:r>
+                <w:r>
+                  <w:rPr>
+                    <w:sz w:val="22"/>
+                    <w:szCs w:val="28"/>
+                  </w:rPr>
+                  <w:t xml:space="preserve">: </w:t>
+                </w:r>
+                <w:r>
+                  <w:rPr>
+                    <w:sz w:val="22"/>
+                    <w:szCs w:val="28"/>
+                  </w:rPr>
+                  <w:t xml:space="preserve">{{ </w:t>
+                </w:r>
+                <w:proofErr w:type="spellStart"/>
+                <w:r>
+                  <w:rPr>
+                    <w:sz w:val="22"/>
+                    <w:szCs w:val="28"/>
+                  </w:rPr>
+                  <w:t>ks</w:t>
+                </w:r>
+                <w:proofErr w:type="spellEnd"/>
+                <w:r>
+                  <w:rPr>
+                    <w:sz w:val="22"/>
+                    <w:szCs w:val="28"/>
+                  </w:rPr>
+                  <w:t>.</w:t>
+                </w:r>
+                <w:r>
+                  <w:t xml:space="preserve"> </w:t>
+                </w:r>
+                <w:proofErr w:type="spellStart"/>
+                <w:r>
+                  <w:rPr>
+                    <w:sz w:val="22"/>
+                    <w:szCs w:val="28"/>
+                  </w:rPr>
+                  <w:t>proficiency_</w:t>
+                </w:r>
+                <w:proofErr w:type="gramStart"/>
+                <w:r>
+                  <w:rPr>
+                    <w:sz w:val="22"/>
+                    <w:szCs w:val="28"/>
+                  </w:rPr>
+                  <w:t>level</w:t>
+                </w:r>
+                <w:proofErr w:type="spellEnd"/>
+                <w:r>
+                  <w:rPr>
+                    <w:sz w:val="22"/>
+                    <w:szCs w:val="28"/>
+                  </w:rPr>
+                  <w:t xml:space="preserve"> }</w:t>
+                </w:r>
+                <w:proofErr w:type="gramEnd"/>
+                <w:r>
+                  <w:rPr>
+                    <w:sz w:val="22"/>
+                    <w:szCs w:val="28"/>
+                  </w:rPr>
+                  <w:t>}</w:t>
+                </w:r>
+              </w:p>
+              <w:bookmarkEnd w:id="6"/>
+              <w:p>
+                <w:pPr>
+                  <w:rPr>
+                    <w:rStyle w:val="p"/>
+                    <w:sz w:val="22"/>
+                    <w:szCs w:val="28"/>
+                  </w:rPr>
+                </w:pPr>
+                <w:r>
+                  <w:rPr>
+                    <w:sz w:val="22"/>
+                    <w:szCs w:val="28"/>
+                  </w:rPr>
+                  <w:t>{%p endfor %}</w:t>
+                </w:r>
+              </w:p>
+            </w:tc>
+          </w:tr>
+          <w:tr>
+            <w:trPr>
+              <w:trHeight w:val="705"/>
+            </w:trPr>
+            <w:tc>
+              <w:tcPr>
+                <w:tcW w:w="2276" w:type="dxa"/>
+              </w:tcPr>
+              <w:p>
+                <w:pPr>
+                  <w:rPr>
+                    <w:rStyle w:val="p"/>
+                    <w:rFonts w:eastAsiaTheme="majorEastAsia" w:cs="Menlo"/>
+                    <w:color w:val="404040"/>
+                    <w:sz w:val="22"/>
+                    <w:szCs w:val="22"/>
+                  </w:rPr>
+                </w:pPr>
+                <w:r>
+                  <w:rPr>
+                    <w:rStyle w:val="p"/>
+                    <w:rFonts w:eastAsiaTheme="majorEastAsia" w:cs="Menlo"/>
+                    <w:color w:val="404040"/>
+                    <w:sz w:val="22"/>
+                    <w:szCs w:val="22"/>
+                  </w:rPr>
+                  <w:t>R</w:t>
+                </w:r>
+                <w:r>
+                  <w:rPr>
+                    <w:rStyle w:val="p"/>
+                    <w:rFonts w:eastAsiaTheme="majorEastAsia" w:cs="Menlo"/>
+                    <w:color w:val="404040"/>
+                    <w:sz w:val="22"/>
+                    <w:szCs w:val="22"/>
+                  </w:rPr>
+                  <w:t>ate</w:t>
+                </w:r>
+              </w:p>
+            </w:tc>
+            <w:tc>
+              <w:tcPr>
+                <w:tcW w:w="6794" w:type="dxa"/>
+              </w:tcPr>
+              <w:p>
+                <w:pPr>
+                  <w:rPr>
+                    <w:rStyle w:val="p"/>
+                    <w:rFonts w:eastAsiaTheme="majorEastAsia" w:cs="Menlo"/>
+                    <w:color w:val="404040"/>
+                    <w:sz w:val="22"/>
+                    <w:szCs w:val="22"/>
+                  </w:rPr>
+                </w:pPr>
+              </w:p>
+            </w:tc>
+          </w:tr>
+          <w:tr>
+            <w:trPr>
+              <w:trHeight w:val="1460"/>
+            </w:trPr>
+            <w:tc>
+              <w:tcPr>
+                <w:tcW w:w="2276" w:type="dxa"/>
+              </w:tcPr>
+              <w:p>
+                <w:pPr>
+                  <w:rPr>
+                    <w:rStyle w:val="p"/>
+                    <w:rFonts w:eastAsiaTheme="majorEastAsia" w:cs="Menlo"/>
+                    <w:color w:val="404040"/>
+                    <w:sz w:val="22"/>
+                    <w:szCs w:val="22"/>
+                  </w:rPr>
+                </w:pPr>
+                <w:r>
+                  <w:rPr>
+                    <w:rStyle w:val="p"/>
+                    <w:rFonts w:eastAsiaTheme="majorEastAsia" w:cs="Menlo"/>
+                    <w:color w:val="404040"/>
+                    <w:sz w:val="22"/>
+                    <w:szCs w:val="22"/>
+                  </w:rPr>
+                  <w:t>A</w:t>
+                </w:r>
+                <w:r>
+                  <w:rPr>
+                    <w:rStyle w:val="p"/>
+                    <w:rFonts w:eastAsiaTheme="majorEastAsia" w:cs="Menlo"/>
+                    <w:color w:val="404040"/>
+                    <w:sz w:val="22"/>
+                    <w:szCs w:val="22"/>
+                  </w:rPr>
+                  <w:t>vailability</w:t>
+                </w:r>
+              </w:p>
+            </w:tc>
+            <w:tc>
+              <w:tcPr>
+                <w:tcW w:w="6794" w:type="dxa"/>
+              </w:tcPr>
+              <w:p>
+                <w:pPr>
+                  <w:rPr>
+                    <w:rStyle w:val="p"/>
+                    <w:rFonts w:eastAsiaTheme="majorEastAsia" w:cs="Menlo"/>
+                    <w:color w:val="404040"/>
+                    <w:sz w:val="22"/>
+                    <w:szCs w:val="22"/>
+                  </w:rPr>
+                </w:pPr>
+              </w:p>
+            </w:tc>
+          </w:tr>
+          <w:tr>
+            <w:trPr>
+              <w:trHeight w:val="1460"/>
+            </w:trPr>
+            <w:tc>
+              <w:tcPr>
+                <w:tcW w:w="2276" w:type="dxa"/>
+              </w:tcPr>
+              <w:p>
+                <w:pPr>
+                  <w:rPr>
+                    <w:rStyle w:val="p"/>
+                    <w:rFonts w:eastAsiaTheme="majorEastAsia" w:cs="Menlo"/>
+                    <w:color w:val="404040"/>
+                    <w:sz w:val="22"/>
+                    <w:szCs w:val="22"/>
+                  </w:rPr>
+                </w:pPr>
+                <w:r>
+                  <w:rPr>
+                    <w:rStyle w:val="p"/>
+                    <w:rFonts w:eastAsiaTheme="majorEastAsia" w:cs="Menlo"/>
+                    <w:color w:val="404040"/>
+                    <w:sz w:val="22"/>
+                    <w:szCs w:val="22"/>
+                  </w:rPr>
+                  <w:t>N</w:t>
+                </w:r>
+                <w:r>
+                  <w:rPr>
+                    <w:rStyle w:val="p"/>
+                    <w:rFonts w:eastAsiaTheme="majorEastAsia" w:cs="Menlo"/>
+                    <w:color w:val="404040"/>
+                    <w:sz w:val="22"/>
+                    <w:szCs w:val="22"/>
+                  </w:rPr>
+                  <w:t>otice period</w:t>
+                </w:r>
+              </w:p>
+            </w:tc>
+            <w:tc>
+              <w:tcPr>
+                <w:tcW w:w="6794" w:type="dxa"/>
+              </w:tcPr>
+              <w:p>
+                <w:pPr>
+                  <w:rPr>
+                    <w:rStyle w:val="p"/>
+                    <w:rFonts w:eastAsiaTheme="majorEastAsia" w:cs="Menlo"/>
+                    <w:color w:val="404040"/>
+                    <w:sz w:val="22"/>
+                    <w:szCs w:val="22"/>
+                  </w:rPr>
+                </w:pPr>
+              </w:p>
+            </w:tc>
+          </w:tr>
+          <w:tr>
+            <w:trPr>
+              <w:trHeight w:val="1460"/>
+            </w:trPr>
+            <w:tc>
+              <w:tcPr>
+                <w:tcW w:w="2276" w:type="dxa"/>
+              </w:tcPr>
+              <w:p>
+                <w:pPr>
+                  <w:rPr>
+                    <w:rStyle w:val="p"/>
+                    <w:rFonts w:eastAsiaTheme="majorEastAsia" w:cs="Menlo"/>
+                    <w:color w:val="404040"/>
+                    <w:sz w:val="22"/>
+                    <w:szCs w:val="22"/>
+                  </w:rPr>
+                </w:pPr>
+                <w:r>
+                  <w:rPr>
+                    <w:rStyle w:val="p"/>
+                    <w:rFonts w:eastAsiaTheme="majorEastAsia" w:cs="Menlo"/>
+                    <w:color w:val="404040"/>
+                    <w:sz w:val="22"/>
+                    <w:szCs w:val="22"/>
+                  </w:rPr>
+                  <w:t>C</w:t>
+                </w:r>
+                <w:r>
+                  <w:rPr>
+                    <w:rStyle w:val="p"/>
+                    <w:rFonts w:eastAsiaTheme="majorEastAsia" w:cs="Menlo"/>
+                    <w:color w:val="404040"/>
+                    <w:sz w:val="22"/>
+                    <w:szCs w:val="22"/>
+                  </w:rPr>
+                  <w:t>onsultant comments</w:t>
+                </w:r>
+              </w:p>
+            </w:tc>
+            <w:tc>
+              <w:tcPr>
+                <w:tcW w:w="6794" w:type="dxa"/>
+              </w:tcPr>
+              <w:p>
+                <w:pPr>
+                  <w:rPr>
+                    <w:rStyle w:val="p"/>
+                    <w:rFonts w:eastAsiaTheme="majorEastAsia" w:cs="Menlo"/>
+                    <w:color w:val="404040"/>
+                    <w:sz w:val="22"/>
+                    <w:szCs w:val="22"/>
+                  </w:rPr>
+                </w:pPr>
+                <w:proofErr w:type="gramStart"/>
+                <w:r>
+                  <w:rPr>
+                    <w:sz w:val="22"/>
+                    <w:szCs w:val="28"/>
+                  </w:rPr>
+                  <w:t xml:space="preserve">{{ </w:t>
+                </w:r>
+                <w:proofErr w:type="spellStart"/>
+                <w:r>
+                  <w:rPr>
+                    <w:sz w:val="22"/>
+                    <w:szCs w:val="28"/>
+                  </w:rPr>
+                  <w:t>front</w:t>
+                </w:r>
+                <w:proofErr w:type="gramEnd"/>
+                <w:r>
+                  <w:rPr>
+                    <w:sz w:val="22"/>
+                    <w:szCs w:val="28"/>
+                  </w:rPr>
+                  <w:t>_sheet.</w:t>
+                </w:r>
+                <w:r>
+                  <w:rPr>
+                    <w:sz w:val="22"/>
+                    <w:szCs w:val="28"/>
+                  </w:rPr>
+                  <w:t>consultant_comments</w:t>
+                </w:r>
+                <w:proofErr w:type="spellEnd"/>
+                <w:r>
+                  <w:rPr>
+                    <w:sz w:val="22"/>
+                    <w:szCs w:val="28"/>
+                  </w:rPr>
+                  <w:t>}}</w:t>
+                </w:r>
+              </w:p>
+            </w:tc>
+          </w:tr>
+        </w:tbl>
+        <w:p>
+          <w:pPr>
+            <w:rPr>
+              <w:rStyle w:val="p"/>
+              <w:rFonts w:ascii="Roboto Mono for Powerline" w:eastAsiaTheme="majorEastAsia" w:hAnsi="Roboto Mono for Powerline" w:cs="Menlo"/>
+              <w:color w:val="404040"/>
+              <w:szCs w:val="18"/>
+            </w:rPr>
+          </w:pPr>
+        </w:p>
+        <w:p>
+          <w:pPr>
+            <w:rPr>
+              <w:rStyle w:val="p"/>
+              <w:rFonts w:ascii="Roboto Mono for Powerline" w:eastAsiaTheme="majorEastAsia" w:hAnsi="Roboto Mono for Powerline" w:cs="Menlo"/>
+              <w:color w:val="404040"/>
+              <w:szCs w:val="18"/>
+            </w:rPr>
+          </w:pPr>
+        </w:p>
+        <w:p>
+          <w:pPr>
+            <w:rPr>
+              <w:rStyle w:val="p"/>
+              <w:rFonts w:ascii="Roboto Mono for Powerline" w:eastAsiaTheme="majorEastAsia" w:hAnsi="Roboto Mono for Powerline" w:cs="Menlo"/>
+              <w:color w:val="404040"/>
+              <w:szCs w:val="18"/>
+            </w:rPr>
+          </w:pPr>
+          <w:r>
+            <w:rPr>
+              <w:rStyle w:val="p"/>
+              <w:rFonts w:ascii="Roboto Mono for Powerline" w:eastAsiaTheme="majorEastAsia" w:hAnsi="Roboto Mono for Powerline" w:cs="Menlo"/>
+              <w:color w:val="404040"/>
+              <w:szCs w:val="18"/>
+            </w:rPr>
+            <w:t>{</w:t>
+          </w:r>
+          <w:r>
+            <w:rPr>
+              <w:rStyle w:val="o"/>
+              <w:rFonts w:ascii="Roboto Mono for Powerline" w:eastAsiaTheme="majorEastAsia" w:hAnsi="Roboto Mono for Powerline" w:cs="Menlo"/>
+              <w:color w:val="666666"/>
+              <w:szCs w:val="18"/>
+            </w:rPr>
+            <w:t>%</w:t>
+          </w:r>
+          <w:r>
+            <w:rPr>
+              <w:rStyle w:val="n"/>
+              <w:rFonts w:ascii="Roboto Mono for Powerline" w:eastAsiaTheme="majorEastAsia" w:hAnsi="Roboto Mono for Powerline" w:cs="Menlo"/>
+              <w:color w:val="404040"/>
+              <w:szCs w:val="18"/>
+            </w:rPr>
+            <w:t>p</w:t>
+          </w:r>
+          <w:r>
+            <w:rPr>
+              <w:rFonts w:ascii="Roboto Mono for Powerline" w:hAnsi="Roboto Mono for Powerline" w:cs="Menlo"/>
+              <w:color w:val="404040"/>
+              <w:szCs w:val="18"/>
+            </w:rPr>
+            <w:t xml:space="preserve"> </w:t>
+          </w:r>
+          <w:r>
+            <w:rPr>
+              <w:rFonts w:ascii="Roboto Mono for Powerline" w:hAnsi="Roboto Mono for Powerline" w:cs="Menlo"/>
+              <w:color w:val="404040"/>
+              <w:szCs w:val="18"/>
+            </w:rPr>
+            <w:t>endif</w:t>
+          </w:r>
+          <w:r>
+            <w:rPr>
+              <w:rFonts w:ascii="Roboto Mono for Powerline" w:hAnsi="Roboto Mono for Powerline" w:cs="Menlo"/>
+              <w:color w:val="404040"/>
+              <w:szCs w:val="18"/>
+            </w:rPr>
+            <w:t xml:space="preserve"> </w:t>
+          </w:r>
+          <w:r>
+            <w:rPr>
+              <w:rStyle w:val="o"/>
+              <w:rFonts w:ascii="Roboto Mono for Powerline" w:eastAsiaTheme="majorEastAsia" w:hAnsi="Roboto Mono for Powerline" w:cs="Menlo"/>
+              <w:color w:val="666666"/>
+              <w:szCs w:val="18"/>
+            </w:rPr>
+            <w:t>%</w:t>
+          </w:r>
+          <w:r>
+            <w:rPr>
+              <w:rStyle w:val="p"/>
+              <w:rFonts w:ascii="Roboto Mono for Powerline" w:eastAsiaTheme="majorEastAsia" w:hAnsi="Roboto Mono for Powerline" w:cs="Menlo"/>
+              <w:color w:val="404040"/>
+              <w:szCs w:val="18"/>
+            </w:rPr>
+            <w:t>}</w:t>
+          </w:r>
+        </w:p>
+        <w:p>
+          <w:pPr>
+            <w:spacing w:line="240" w:lineRule="auto"/>
+            <w:rPr>
+              <w:rStyle w:val="p"/>
+              <w:rFonts w:ascii="Roboto Mono for Powerline" w:eastAsiaTheme="majorEastAsia" w:hAnsi="Roboto Mono for Powerline" w:cs="Menlo"/>
+              <w:color w:val="404040"/>
+              <w:szCs w:val="18"/>
+            </w:rPr>
+          </w:pPr>
+          <w:r>
+            <w:rPr>
+              <w:rStyle w:val="p"/>
+              <w:rFonts w:ascii="Roboto Mono for Powerline" w:eastAsiaTheme="majorEastAsia" w:hAnsi="Roboto Mono for Powerline" w:cs="Menlo"/>
+              <w:color w:val="404040"/>
+              <w:szCs w:val="18"/>
+            </w:rPr>
+            <w:br w:type="page"/>
+          </w:r>
+        </w:p>
+        <w:p>
+          <w:pPr>
+            <w:rPr>
+              <w:rFonts w:ascii="Roboto Mono for Powerline" w:eastAsiaTheme="majorEastAsia" w:hAnsi="Roboto Mono for Powerline" w:cs="Menlo"/>
+              <w:color w:val="404040"/>
+              <w:szCs w:val="18"/>
+            </w:rPr>
+          </w:pPr>
           <w:r>
             <w:rPr>
               <w:noProof/>
+              <w14:ligatures w14:val="standardContextual"/>
             </w:rPr>
+            <w:lastRenderedPageBreak/>
             <mc:AlternateContent>
               <mc:Choice Requires="wps">
                 <w:drawing>
-                  <wp:anchor distT="0" distB="0" distL="114300" distR="114300" simplePos="0" relativeHeight="251659264" behindDoc="1" locked="0" layoutInCell="1" allowOverlap="1" wp14:anchorId="26297DC9" wp14:editId="51F51F3D">
+                  <wp:anchor distT="0" distB="0" distL="114300" distR="114300" simplePos="0" relativeHeight="251660287" behindDoc="0" locked="0" layoutInCell="1" allowOverlap="1" wp14:anchorId="31C0B27A" wp14:editId="14D45841">
                     <wp:simplePos x="0" y="0"/>
-                    <wp:positionH relativeFrom="page">
-                      <wp:posOffset>108284</wp:posOffset>
+                    <wp:positionH relativeFrom="column">
+                      <wp:posOffset>-725864</wp:posOffset>
                     </wp:positionH>
-                    <wp:positionV relativeFrom="margin">
-                      <wp:posOffset>-952500</wp:posOffset>
+                    <wp:positionV relativeFrom="paragraph">
+                      <wp:posOffset>-382524</wp:posOffset>
                     </wp:positionV>
-                    <wp:extent cx="8435975" cy="10833100"/>
+                    <wp:extent cx="7179945" cy="10364136"/>
                     <wp:effectExtent l="0" t="0" r="0" b="0"/>
                     <wp:wrapNone/>
-                    <wp:docPr id="1" name="Rectangle 1"/>
+                    <wp:docPr id="1527792595" name="Rounded Rectangle 4"/>
                     <wp:cNvGraphicFramePr/>
                     <a:graphic xmlns:a="http://schemas.openxmlformats.org/drawingml/2006/main">
                       <a:graphicData uri="http://schemas.microsoft.com/office/word/2010/wordprocessingShape">
@@ -44,10 +1572,12 @@
                           <wps:spPr>
                             <a:xfrm>
                               <a:off x="0" y="0"/>
-                              <a:ext cx="8435975" cy="10833100"/>
+                              <a:ext cx="7179945" cy="10364136"/>
                             </a:xfrm>
-                            <a:prstGeom prst="rect">
-                              <a:avLst/>
+                            <a:prstGeom prst="roundRect">
+                              <a:avLst>
+                                <a:gd name="adj" fmla="val 2616"/>
+                              </a:avLst>
                             </a:prstGeom>
                             <a:solidFill>
                               <a:srgbClr val="003247"/>
@@ -59,7 +1589,7 @@
                           <wps:style>
                             <a:lnRef idx="2">
                               <a:schemeClr val="accent1">
-                                <a:shade val="50000"/>
+                                <a:shade val="15000"/>
                               </a:schemeClr>
                             </a:lnRef>
                             <a:fillRef idx="1">
@@ -81,10 +1611,10 @@
                         </wps:wsp>
                       </a:graphicData>
                     </a:graphic>
-                    <wp14:sizeRelH relativeFrom="page">
+                    <wp14:sizeRelH relativeFrom="margin">
                       <wp14:pctWidth>0</wp14:pctWidth>
                     </wp14:sizeRelH>
-                    <wp14:sizeRelV relativeFrom="page">
+                    <wp14:sizeRelV relativeFrom="margin">
                       <wp14:pctHeight>0</wp14:pctHeight>
                     </wp14:sizeRelV>
                   </wp:anchor>
@@ -92,22 +1622,13 @@
               </mc:Choice>
               <mc:Fallback>
                 <w:pict>
-                  <v:rect w14:anchorId="6B5B4345" id="Rectangle 1" o:spid="_x0000_s1026" style="position:absolute;margin-left:8.55pt;margin-top:-75pt;width:664.25pt;height:853pt;z-index:-251657216;visibility:visible;mso-wrap-style:square;mso-width-percent:0;mso-height-percent:0;mso-wrap-distance-left:9pt;mso-wrap-distance-top:0;mso-wrap-distance-right:9pt;mso-wrap-distance-bottom:0;mso-position-horizontal:absolute;mso-position-horizontal-relative:page;mso-position-vertical:absolute;mso-position-vertical-relative:margin;mso-width-percent:0;mso-height-percent:0;mso-width-relative:page;mso-height-relative:page;v-text-anchor:middle" o:gfxdata="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" fillcolor="#003247" stroked="f" strokeweight="1pt">
-                    <w10:wrap anchorx="page" anchory="margin"/>
-                  </v:rect>
+                  <v:roundrect w14:anchorId="76E80B2D" id="Rounded Rectangle 4" o:spid="_x0000_s1026" style="position:absolute;margin-left:-57.15pt;margin-top:-30.1pt;width:565.35pt;height:816.05pt;z-index:251660287;visibility:visible;mso-wrap-style:square;mso-width-percent:0;mso-height-percent:0;mso-wrap-distance-left:9pt;mso-wrap-distance-top:0;mso-wrap-distance-right:9pt;mso-wrap-distance-bottom:0;mso-position-horizontal:absolute;mso-position-horizontal-relative:text;mso-position-vertical:absolute;mso-position-vertical-relative:text;mso-width-percent:0;mso-height-percent:0;mso-width-relative:margin;mso-height-relative:margin;v-text-anchor:middle" arcsize="1714f" o:gfxdata="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" fillcolor="#003247" stroked="f" strokeweight="1pt">
+                    <v:stroke joinstyle="miter"/>
+                  </v:roundrect>
                 </w:pict>
               </mc:Fallback>
             </mc:AlternateContent>
           </w:r>
-        </w:p>
-        <w:p>
-          <w:pPr>
-            <w:spacing w:line="240" w:lineRule="auto"/>
-            <w:ind w:left="142" w:hanging="284"/>
-            <w:rPr>
-              <w:noProof/>
-            </w:rPr>
-          </w:pPr>
           <w:r>
             <w:rPr>
               <w:noProof/>
@@ -115,13 +1636,13 @@
             <mc:AlternateContent>
               <mc:Choice Requires="wps">
                 <w:drawing>
-                  <wp:anchor distT="0" distB="0" distL="114300" distR="114300" simplePos="0" relativeHeight="251664384" behindDoc="0" locked="0" layoutInCell="1" allowOverlap="1" wp14:anchorId="1685AB07" wp14:editId="26435C96">
+                  <wp:anchor distT="0" distB="0" distL="114300" distR="114300" simplePos="0" relativeHeight="251664384" behindDoc="0" locked="0" layoutInCell="1" allowOverlap="1" wp14:anchorId="1685AB07" wp14:editId="3CFF47ED">
                     <wp:simplePos x="0" y="0"/>
                     <wp:positionH relativeFrom="column">
                       <wp:posOffset>374650</wp:posOffset>
                     </wp:positionH>
                     <wp:positionV relativeFrom="paragraph">
-                      <wp:posOffset>2659380</wp:posOffset>
+                      <wp:posOffset>4433570</wp:posOffset>
                     </wp:positionV>
                     <wp:extent cx="0" cy="1676400"/>
                     <wp:effectExtent l="38100" t="0" r="38100" b="25400"/>
@@ -169,7 +1690,7 @@
               </mc:Choice>
               <mc:Fallback>
                 <w:pict>
-                  <v:line w14:anchorId="6EFE8507" id="Straight Connector 12" o:spid="_x0000_s1026" style="position:absolute;z-index:251664384;visibility:visible;mso-wrap-style:square;mso-wrap-distance-left:9pt;mso-wrap-distance-top:0;mso-wrap-distance-right:9pt;mso-wrap-distance-bottom:0;mso-position-horizontal:absolute;mso-position-horizontal-relative:text;mso-position-vertical:absolute;mso-position-vertical-relative:text" from="29.5pt,209.4pt" to="29.5pt,341.4pt" o:gfxdata="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" strokecolor="#ff4040" strokeweight="6pt">
+                  <v:line w14:anchorId="6CC7B1EA" id="Straight Connector 12" o:spid="_x0000_s1026" style="position:absolute;z-index:251664384;visibility:visible;mso-wrap-style:square;mso-wrap-distance-left:9pt;mso-wrap-distance-top:0;mso-wrap-distance-right:9pt;mso-wrap-distance-bottom:0;mso-position-horizontal:absolute;mso-position-horizontal-relative:text;mso-position-vertical:absolute;mso-position-vertical-relative:text" from="29.5pt,349.1pt" to="29.5pt,481.1pt" o:gfxdata="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" strokecolor="#ff4040" strokeweight="6pt">
                     <v:stroke joinstyle="miter"/>
                   </v:line>
                 </w:pict>
@@ -180,18 +1701,79 @@
             <w:rPr>
               <w:noProof/>
             </w:rPr>
+            <w:drawing>
+              <wp:anchor distT="0" distB="0" distL="114300" distR="114300" simplePos="0" relativeHeight="251661312" behindDoc="1" locked="0" layoutInCell="1" allowOverlap="1" wp14:anchorId="2419D341" wp14:editId="1B6684BA">
+                <wp:simplePos x="0" y="0"/>
+                <wp:positionH relativeFrom="column">
+                  <wp:posOffset>327660</wp:posOffset>
+                </wp:positionH>
+                <wp:positionV relativeFrom="paragraph">
+                  <wp:posOffset>3044825</wp:posOffset>
+                </wp:positionV>
+                <wp:extent cx="3289935" cy="581025"/>
+                <wp:effectExtent l="0" t="0" r="0" b="3175"/>
+                <wp:wrapTopAndBottom/>
+                <wp:docPr id="14" name="Picture 14" descr="Une image contenant texte, Police, Graphique, capture d’écran&#10;&#10;Description générée automatiquement"/>
+                <wp:cNvGraphicFramePr>
+                  <a:graphicFrameLocks xmlns:a="http://schemas.openxmlformats.org/drawingml/2006/main" noChangeAspect="1"/>
+                </wp:cNvGraphicFramePr>
+                <a:graphic xmlns:a="http://schemas.openxmlformats.org/drawingml/2006/main">
+                  <a:graphicData uri="http://schemas.openxmlformats.org/drawingml/2006/picture">
+                    <pic:pic xmlns:pic="http://schemas.openxmlformats.org/drawingml/2006/picture">
+                      <pic:nvPicPr>
+                        <pic:cNvPr id="14" name="Picture 14" descr="Une image contenant texte, Police, Graphique, capture d’écran&#10;&#10;Description générée automatiquement"/>
+                        <pic:cNvPicPr>
+                          <a:picLocks noChangeAspect="1" noChangeArrowheads="1"/>
+                        </pic:cNvPicPr>
+                      </pic:nvPicPr>
+                      <pic:blipFill>
+                        <a:blip r:embed="rId8" cstate="print">
+                          <a:extLst>
+                            <a:ext uri="{28A0092B-C50C-407E-A947-70E740481C1C}">
+                              <a14:useLocalDpi xmlns:a14="http://schemas.microsoft.com/office/drawing/2010/main" val="0"/>
+                            </a:ext>
+                          </a:extLst>
+                        </a:blip>
+                        <a:srcRect/>
+                        <a:stretch>
+                          <a:fillRect/>
+                        </a:stretch>
+                      </pic:blipFill>
+                      <pic:spPr bwMode="auto">
+                        <a:xfrm>
+                          <a:off x="0" y="0"/>
+                          <a:ext cx="3289935" cy="581025"/>
+                        </a:xfrm>
+                        <a:prstGeom prst="rect">
+                          <a:avLst/>
+                        </a:prstGeom>
+                        <a:noFill/>
+                        <a:ln>
+                          <a:noFill/>
+                        </a:ln>
+                      </pic:spPr>
+                    </pic:pic>
+                  </a:graphicData>
+                </a:graphic>
+              </wp:anchor>
+            </w:drawing>
+          </w:r>
+          <w:r>
+            <w:rPr>
+              <w:noProof/>
+            </w:rPr>
             <mc:AlternateContent>
               <mc:Choice Requires="wps">
                 <w:drawing>
-                  <wp:anchor distT="0" distB="0" distL="114300" distR="114300" simplePos="0" relativeHeight="251663360" behindDoc="0" locked="0" layoutInCell="1" allowOverlap="1" wp14:anchorId="274F9DC7" wp14:editId="05123336">
+                  <wp:anchor distT="0" distB="0" distL="114300" distR="114300" simplePos="0" relativeHeight="251663360" behindDoc="0" locked="0" layoutInCell="1" allowOverlap="1" wp14:anchorId="274F9DC7" wp14:editId="5ED2C184">
                     <wp:simplePos x="0" y="0"/>
                     <wp:positionH relativeFrom="margin">
-                      <wp:posOffset>746125</wp:posOffset>
+                      <wp:posOffset>746760</wp:posOffset>
                     </wp:positionH>
                     <wp:positionV relativeFrom="paragraph">
-                      <wp:posOffset>2624455</wp:posOffset>
+                      <wp:posOffset>4402567</wp:posOffset>
                     </wp:positionV>
-                    <wp:extent cx="4657725" cy="2476500"/>
+                    <wp:extent cx="4657725" cy="1701800"/>
                     <wp:effectExtent l="0" t="0" r="3175" b="0"/>
                     <wp:wrapNone/>
                     <wp:docPr id="10" name="Text Box 10"/>
@@ -203,7 +1785,7 @@
                           <wps:spPr>
                             <a:xfrm>
                               <a:off x="0" y="0"/>
-                              <a:ext cx="4657725" cy="2476500"/>
+                              <a:ext cx="4657725" cy="1701800"/>
                             </a:xfrm>
                             <a:prstGeom prst="rect">
                               <a:avLst/>
@@ -247,7 +1829,8 @@
                                     <w:szCs w:val="56"/>
                                   </w:rPr>
                                 </w:pPr>
-                                <w:bookmarkStart w:id="0" w:name="_Hlk169786523"/>
+                                <w:bookmarkStart w:id="7" w:name="_Hlk169786523"/>
+                                <w:proofErr w:type="gramStart"/>
                                 <w:r>
                                   <w:rPr>
                                     <w:rFonts w:ascii="Arial" w:hAnsi="Arial" w:cs="Arial"/>
@@ -255,10 +1838,20 @@
                                     <w:sz w:val="56"/>
                                     <w:szCs w:val="56"/>
                                   </w:rPr>
-                                  <w:t>{{ function }}</w:t>
+                                  <w:t>{{ function</w:t>
+                                </w:r>
+                                <w:proofErr w:type="gramEnd"/>
+                                <w:r>
+                                  <w:rPr>
+                                    <w:rFonts w:ascii="Arial" w:hAnsi="Arial" w:cs="Arial"/>
+                                    <w:color w:val="FFFFFF" w:themeColor="background1"/>
+                                    <w:sz w:val="56"/>
+                                    <w:szCs w:val="56"/>
+                                  </w:rPr>
+                                  <w:t xml:space="preserve"> }}</w:t>
                                 </w:r>
                               </w:p>
-                              <w:bookmarkEnd w:id="0"/>
+                              <w:bookmarkEnd w:id="7"/>
                               <w:p>
                                 <w:pPr>
                                   <w:rPr>
@@ -268,6 +1861,7 @@
                                     <w:szCs w:val="56"/>
                                   </w:rPr>
                                 </w:pPr>
+                                <w:proofErr w:type="gramStart"/>
                                 <w:r>
                                   <w:rPr>
                                     <w:rFonts w:ascii="Arial" w:hAnsi="Arial" w:cs="Arial"/>
@@ -285,7 +1879,17 @@
                                     <w:sz w:val="56"/>
                                     <w:szCs w:val="56"/>
                                   </w:rPr>
-                                  <w:t>first_name</w:t>
+                                  <w:t>first</w:t>
+                                </w:r>
+                                <w:proofErr w:type="gramEnd"/>
+                                <w:r>
+                                  <w:rPr>
+                                    <w:rFonts w:ascii="Arial" w:hAnsi="Arial" w:cs="Arial"/>
+                                    <w:color w:val="FFFFFF" w:themeColor="background1"/>
+                                    <w:sz w:val="56"/>
+                                    <w:szCs w:val="56"/>
+                                  </w:rPr>
+                                  <w:t>_name</w:t>
                                 </w:r>
                                 <w:proofErr w:type="spellEnd"/>
                                 <w:r>
@@ -297,26 +1901,6 @@
                                   </w:rPr>
                                   <w:t xml:space="preserve"> }} {{ surname }}</w:t>
                                 </w:r>
-                              </w:p>
-                              <w:p>
-                                <w:pPr>
-                                  <w:rPr>
-                                    <w:rFonts w:ascii="Arial" w:hAnsi="Arial" w:cs="Arial"/>
-                                    <w:color w:val="FFFFFF" w:themeColor="background1"/>
-                                    <w:sz w:val="56"/>
-                                    <w:szCs w:val="56"/>
-                                  </w:rPr>
-                                </w:pPr>
-                              </w:p>
-                              <w:p>
-                                <w:pPr>
-                                  <w:rPr>
-                                    <w:rFonts w:ascii="Arial" w:hAnsi="Arial" w:cs="Arial"/>
-                                    <w:color w:val="FFFFFF" w:themeColor="background1"/>
-                                    <w:sz w:val="56"/>
-                                    <w:szCs w:val="56"/>
-                                  </w:rPr>
-                                </w:pPr>
                               </w:p>
                             </w:txbxContent>
                           </wps:txbx>
@@ -332,6 +1916,9 @@
                     <wp14:sizeRelH relativeFrom="margin">
                       <wp14:pctWidth>0</wp14:pctWidth>
                     </wp14:sizeRelH>
+                    <wp14:sizeRelV relativeFrom="margin">
+                      <wp14:pctHeight>0</wp14:pctHeight>
+                    </wp14:sizeRelV>
                   </wp:anchor>
                 </w:drawing>
               </mc:Choice>
@@ -341,7 +1928,7 @@
                     <v:stroke joinstyle="miter"/>
                     <v:path gradientshapeok="t" o:connecttype="rect"/>
                   </v:shapetype>
-                  <v:shape id="Text Box 10" o:spid="_x0000_s1026" type="#_x0000_t202" style="position:absolute;left:0;text-align:left;margin-left:58.75pt;margin-top:206.65pt;width:366.75pt;height:195pt;z-index:251663360;visibility:visible;mso-wrap-style:square;mso-width-percent:0;mso-wrap-distance-left:9pt;mso-wrap-distance-top:0;mso-wrap-distance-right:9pt;mso-wrap-distance-bottom:0;mso-position-horizontal:absolute;mso-position-horizontal-relative:margin;mso-position-vertical:absolute;mso-position-vertical-relative:text;mso-width-percent:0;mso-width-relative:margin;v-text-anchor:top" o:gfxdata="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" filled="f" stroked="f" strokeweight=".5pt">
+                  <v:shape id="Text Box 10" o:spid="_x0000_s1026" type="#_x0000_t202" style="position:absolute;margin-left:58.8pt;margin-top:346.65pt;width:366.75pt;height:134pt;z-index:251663360;visibility:visible;mso-wrap-style:square;mso-width-percent:0;mso-height-percent:0;mso-wrap-distance-left:9pt;mso-wrap-distance-top:0;mso-wrap-distance-right:9pt;mso-wrap-distance-bottom:0;mso-position-horizontal:absolute;mso-position-horizontal-relative:margin;mso-position-vertical:absolute;mso-position-vertical-relative:text;mso-width-percent:0;mso-height-percent:0;mso-width-relative:margin;mso-height-relative:margin;v-text-anchor:top" o:gfxdata="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" filled="f" stroked="f" strokeweight=".5pt">
                     <v:textbox inset="0,1mm,0,1mm">
                       <w:txbxContent>
                         <w:p>
@@ -376,7 +1963,7 @@
                               <w:szCs w:val="56"/>
                             </w:rPr>
                           </w:pPr>
-                          <w:bookmarkStart w:id="1" w:name="_Hlk169786523"/>
+                          <w:bookmarkStart w:id="8" w:name="_Hlk169786523"/>
                           <w:proofErr w:type="gramStart"/>
                           <w:r>
                             <w:rPr>
@@ -398,7 +1985,7 @@
                             <w:t xml:space="preserve"> }}</w:t>
                           </w:r>
                         </w:p>
-                        <w:bookmarkEnd w:id="1"/>
+                        <w:bookmarkEnd w:id="8"/>
                         <w:p>
                           <w:pPr>
                             <w:rPr>
@@ -449,26 +2036,6 @@
                             <w:t xml:space="preserve"> }} {{ surname }}</w:t>
                           </w:r>
                         </w:p>
-                        <w:p>
-                          <w:pPr>
-                            <w:rPr>
-                              <w:rFonts w:ascii="Arial" w:hAnsi="Arial" w:cs="Arial"/>
-                              <w:color w:val="FFFFFF" w:themeColor="background1"/>
-                              <w:sz w:val="56"/>
-                              <w:szCs w:val="56"/>
-                            </w:rPr>
-                          </w:pPr>
-                        </w:p>
-                        <w:p>
-                          <w:pPr>
-                            <w:rPr>
-                              <w:rFonts w:ascii="Arial" w:hAnsi="Arial" w:cs="Arial"/>
-                              <w:color w:val="FFFFFF" w:themeColor="background1"/>
-                              <w:sz w:val="56"/>
-                              <w:szCs w:val="56"/>
-                            </w:rPr>
-                          </w:pPr>
-                        </w:p>
                       </w:txbxContent>
                     </v:textbox>
                     <w10:wrap anchorx="margin"/>
@@ -477,92 +2044,36 @@
               </mc:Fallback>
             </mc:AlternateContent>
           </w:r>
-          <w:r>
-            <w:rPr>
-              <w:noProof/>
-            </w:rPr>
-            <w:drawing>
-              <wp:anchor distT="0" distB="0" distL="114300" distR="114300" simplePos="0" relativeHeight="251661312" behindDoc="1" locked="0" layoutInCell="1" allowOverlap="1" wp14:anchorId="2419D341" wp14:editId="43DE2C82">
-                <wp:simplePos x="0" y="0"/>
-                <wp:positionH relativeFrom="column">
-                  <wp:posOffset>333843</wp:posOffset>
-                </wp:positionH>
-                <wp:positionV relativeFrom="paragraph">
-                  <wp:posOffset>1268095</wp:posOffset>
-                </wp:positionV>
-                <wp:extent cx="3289935" cy="581025"/>
-                <wp:effectExtent l="0" t="0" r="0" b="3175"/>
-                <wp:wrapTight wrapText="bothSides">
-                  <wp:wrapPolygon edited="0">
-                    <wp:start x="11924" y="0"/>
-                    <wp:lineTo x="0" y="944"/>
-                    <wp:lineTo x="0" y="8498"/>
-                    <wp:lineTo x="667" y="15108"/>
-                    <wp:lineTo x="667" y="20302"/>
-                    <wp:lineTo x="11924" y="21246"/>
-                    <wp:lineTo x="12340" y="21246"/>
-                    <wp:lineTo x="21512" y="20302"/>
-                    <wp:lineTo x="21512" y="8026"/>
-                    <wp:lineTo x="17427" y="7082"/>
-                    <wp:lineTo x="17427" y="944"/>
-                    <wp:lineTo x="12340" y="0"/>
-                    <wp:lineTo x="11924" y="0"/>
-                  </wp:wrapPolygon>
-                </wp:wrapTight>
-                <wp:docPr id="14" name="Picture 14" descr="Une image contenant texte, Police, Graphique, capture d’écran&#10;&#10;Description générée automatiquement"/>
-                <wp:cNvGraphicFramePr>
-                  <a:graphicFrameLocks xmlns:a="http://schemas.openxmlformats.org/drawingml/2006/main" noChangeAspect="1"/>
-                </wp:cNvGraphicFramePr>
-                <a:graphic xmlns:a="http://schemas.openxmlformats.org/drawingml/2006/main">
-                  <a:graphicData uri="http://schemas.openxmlformats.org/drawingml/2006/picture">
-                    <pic:pic xmlns:pic="http://schemas.openxmlformats.org/drawingml/2006/picture">
-                      <pic:nvPicPr>
-                        <pic:cNvPr id="14" name="Picture 14" descr="Une image contenant texte, Police, Graphique, capture d’écran&#10;&#10;Description générée automatiquement"/>
-                        <pic:cNvPicPr>
-                          <a:picLocks noChangeAspect="1" noChangeArrowheads="1"/>
-                        </pic:cNvPicPr>
-                      </pic:nvPicPr>
-                      <pic:blipFill>
-                        <a:blip r:embed="rId6" cstate="print">
-                          <a:extLst>
-                            <a:ext uri="{28A0092B-C50C-407E-A947-70E740481C1C}">
-                              <a14:useLocalDpi xmlns:a14="http://schemas.microsoft.com/office/drawing/2010/main" val="0"/>
-                            </a:ext>
-                          </a:extLst>
-                        </a:blip>
-                        <a:srcRect/>
-                        <a:stretch>
-                          <a:fillRect/>
-                        </a:stretch>
-                      </pic:blipFill>
-                      <pic:spPr bwMode="auto">
-                        <a:xfrm>
-                          <a:off x="0" y="0"/>
-                          <a:ext cx="3289935" cy="581025"/>
-                        </a:xfrm>
-                        <a:prstGeom prst="rect">
-                          <a:avLst/>
-                        </a:prstGeom>
-                        <a:noFill/>
-                        <a:ln>
-                          <a:noFill/>
-                        </a:ln>
-                      </pic:spPr>
-                    </pic:pic>
-                  </a:graphicData>
-                </a:graphic>
-              </wp:anchor>
-            </w:drawing>
-          </w:r>
-          <w:r>
-            <w:rPr>
-              <w:noProof/>
-            </w:rPr>
-            <w:br w:type="page"/>
-          </w:r>
         </w:p>
       </w:sdtContent>
     </w:sdt>
+    <w:p>
+      <w:pPr>
+        <w:rPr>
+          <w:rFonts w:ascii="Roboto Mono for Powerline" w:eastAsiaTheme="majorEastAsia" w:hAnsi="Roboto Mono for Powerline" w:cs="Menlo"/>
+          <w:color w:val="404040"/>
+          <w:szCs w:val="18"/>
+        </w:rPr>
+      </w:pPr>
+    </w:p>
+    <w:p>
+      <w:pPr>
+        <w:sectPr>
+          <w:headerReference w:type="even" r:id="rId9"/>
+          <w:headerReference w:type="default" r:id="rId10"/>
+          <w:footerReference w:type="even" r:id="rId11"/>
+          <w:footerReference w:type="default" r:id="rId12"/>
+          <w:headerReference w:type="first" r:id="rId13"/>
+          <w:footerReference w:type="first" r:id="rId14"/>
+          <w:pgSz w:w="11906" w:h="16838"/>
+          <w:pgMar w:top="0" w:right="1440" w:bottom="1440" w:left="1440" w:header="709" w:footer="709" w:gutter="0"/>
+          <w:pgNumType w:start="0"/>
+          <w:cols w:space="708"/>
+          <w:titlePg/>
+          <w:docGrid w:linePitch="360"/>
+        </w:sectPr>
+      </w:pPr>
+    </w:p>
     <w:p>
       <w:pPr>
         <w:pStyle w:val="Heading1"/>
@@ -599,8 +2110,13 @@
             <w:tcW w:w="4569" w:type="dxa"/>
           </w:tcPr>
           <w:p>
-            <w:r>
-              <w:t>{{ surname }}</w:t>
+            <w:proofErr w:type="gramStart"/>
+            <w:r>
+              <w:t>{{ surname</w:t>
+            </w:r>
+            <w:proofErr w:type="gramEnd"/>
+            <w:r>
+              <w:t> }}</w:t>
             </w:r>
           </w:p>
         </w:tc>
@@ -615,6 +2131,7 @@
                 <w:lang w:val="en-ES"/>
               </w:rPr>
             </w:pPr>
+            <w:proofErr w:type="gramStart"/>
             <w:r>
               <w:t xml:space="preserve">{{ </w:t>
             </w:r>
@@ -622,7 +2139,14 @@
               <w:rPr>
                 <w:lang w:val="en-ES"/>
               </w:rPr>
-              <w:t>profile_pic</w:t>
+              <w:t>profile</w:t>
+            </w:r>
+            <w:proofErr w:type="gramEnd"/>
+            <w:r>
+              <w:rPr>
+                <w:lang w:val="en-ES"/>
+              </w:rPr>
+              <w:t>_pic</w:t>
             </w:r>
             <w:r>
               <w:rPr>
@@ -650,15 +2174,20 @@
             <w:tcW w:w="4569" w:type="dxa"/>
           </w:tcPr>
           <w:p>
+            <w:proofErr w:type="gramStart"/>
             <w:r>
               <w:t xml:space="preserve">{{ </w:t>
             </w:r>
-            <w:bookmarkStart w:id="1" w:name="_Hlk169784149"/>
+            <w:bookmarkStart w:id="9" w:name="_Hlk169784149"/>
             <w:proofErr w:type="spellStart"/>
             <w:r>
-              <w:t>first_name</w:t>
-            </w:r>
-            <w:bookmarkEnd w:id="1"/>
+              <w:t>first</w:t>
+            </w:r>
+            <w:proofErr w:type="gramEnd"/>
+            <w:r>
+              <w:t>_name</w:t>
+            </w:r>
+            <w:bookmarkEnd w:id="9"/>
             <w:proofErr w:type="spellEnd"/>
             <w:r>
               <w:t> }}</w:t>
@@ -694,15 +2223,20 @@
                 <w:tab w:val="left" w:pos="480"/>
               </w:tabs>
             </w:pPr>
+            <w:proofErr w:type="gramStart"/>
             <w:r>
               <w:t xml:space="preserve">{{ </w:t>
             </w:r>
-            <w:bookmarkStart w:id="2" w:name="_Hlk169784981"/>
+            <w:bookmarkStart w:id="10" w:name="_Hlk169784981"/>
             <w:proofErr w:type="spellStart"/>
             <w:r>
-              <w:t>date_of_birth</w:t>
-            </w:r>
-            <w:bookmarkEnd w:id="2"/>
+              <w:t>date</w:t>
+            </w:r>
+            <w:proofErr w:type="gramEnd"/>
+            <w:r>
+              <w:t>_of_birth</w:t>
+            </w:r>
+            <w:bookmarkEnd w:id="10"/>
             <w:proofErr w:type="spellEnd"/>
             <w:r>
               <w:t xml:space="preserve"> }}</w:t>
@@ -739,8 +2273,13 @@
             <w:tcW w:w="4569" w:type="dxa"/>
           </w:tcPr>
           <w:p>
-            <w:r>
-              <w:t>{{ city }}</w:t>
+            <w:proofErr w:type="gramStart"/>
+            <w:r>
+              <w:t>{{ city</w:t>
+            </w:r>
+            <w:proofErr w:type="gramEnd"/>
+            <w:r>
+              <w:t xml:space="preserve"> }}</w:t>
             </w:r>
           </w:p>
         </w:tc>
@@ -768,8 +2307,13 @@
             <w:tcW w:w="4569" w:type="dxa"/>
           </w:tcPr>
           <w:p>
-            <w:r>
-              <w:t>{{ nationality }}</w:t>
+            <w:proofErr w:type="gramStart"/>
+            <w:r>
+              <w:t>{{ nationality</w:t>
+            </w:r>
+            <w:proofErr w:type="gramEnd"/>
+            <w:r>
+              <w:t xml:space="preserve"> }}</w:t>
             </w:r>
           </w:p>
         </w:tc>
@@ -797,8 +2341,13 @@
             <w:tcW w:w="4569" w:type="dxa"/>
           </w:tcPr>
           <w:p>
-            <w:r>
-              <w:t>{{ availability }}</w:t>
+            <w:proofErr w:type="gramStart"/>
+            <w:r>
+              <w:t>{{ availability</w:t>
+            </w:r>
+            <w:proofErr w:type="gramEnd"/>
+            <w:r>
+              <w:t xml:space="preserve"> }}</w:t>
             </w:r>
           </w:p>
         </w:tc>
@@ -875,15 +2424,20 @@
       </w:r>
     </w:p>
     <w:p>
+      <w:proofErr w:type="gramStart"/>
       <w:r>
         <w:t xml:space="preserve">{{ </w:t>
       </w:r>
-      <w:bookmarkStart w:id="3" w:name="_Hlk169785386"/>
+      <w:bookmarkStart w:id="11" w:name="_Hlk169785386"/>
       <w:proofErr w:type="spellStart"/>
       <w:r>
-        <w:t>profile_and_ambition</w:t>
+        <w:t>profile</w:t>
       </w:r>
-      <w:bookmarkEnd w:id="3"/>
+      <w:proofErr w:type="gramEnd"/>
+      <w:r>
+        <w:t>_and_ambition</w:t>
+      </w:r>
+      <w:bookmarkEnd w:id="11"/>
       <w:proofErr w:type="spellEnd"/>
       <w:r>
         <w:t xml:space="preserve"> }}</w:t>
@@ -924,8 +2478,9 @@
           <w:szCs w:val="18"/>
         </w:rPr>
       </w:pPr>
-      <w:bookmarkStart w:id="4" w:name="_Hlk169785851"/>
-      <w:bookmarkStart w:id="5" w:name="_Hlk169786791"/>
+      <w:bookmarkStart w:id="12" w:name="_Hlk169785851"/>
+      <w:bookmarkStart w:id="13" w:name="_Hlk169786791"/>
+      <w:bookmarkStart w:id="14" w:name="_Hlk175739328"/>
       <w:r>
         <w:rPr>
           <w:rStyle w:val="p"/>
@@ -965,7 +2520,7 @@
         </w:rPr>
         <w:t xml:space="preserve"> for </w:t>
       </w:r>
-      <w:bookmarkStart w:id="6" w:name="_Hlk169785721"/>
+      <w:bookmarkStart w:id="15" w:name="_Hlk169785721"/>
       <w:r>
         <w:rPr>
           <w:rFonts w:ascii="Roboto Mono for Powerline" w:hAnsi="Roboto Mono for Powerline" w:cs="Menlo"/>
@@ -976,7 +2531,7 @@
         </w:rPr>
         <w:t xml:space="preserve">highlight </w:t>
       </w:r>
-      <w:bookmarkEnd w:id="6"/>
+      <w:bookmarkEnd w:id="15"/>
       <w:r>
         <w:rPr>
           <w:rFonts w:ascii="Roboto Mono for Powerline" w:hAnsi="Roboto Mono for Powerline" w:cs="Menlo"/>
@@ -1016,7 +2571,7 @@
         </w:rPr>
         <w:t>}</w:t>
       </w:r>
-      <w:bookmarkEnd w:id="4"/>
+      <w:bookmarkEnd w:id="12"/>
     </w:p>
     <w:p>
       <w:pPr>
@@ -1026,14 +2581,19 @@
           <w:numId w:val="13"/>
         </w:numPr>
       </w:pPr>
+      <w:proofErr w:type="gramStart"/>
       <w:r>
         <w:t xml:space="preserve">{{ </w:t>
       </w:r>
-      <w:bookmarkStart w:id="7" w:name="_Hlk169785715"/>
+      <w:bookmarkStart w:id="16" w:name="_Hlk169785715"/>
       <w:r>
-        <w:t xml:space="preserve">highlight </w:t>
+        <w:t>highlight</w:t>
       </w:r>
-      <w:bookmarkEnd w:id="7"/>
+      <w:proofErr w:type="gramEnd"/>
+      <w:r>
+        <w:t xml:space="preserve"> </w:t>
+      </w:r>
+      <w:bookmarkEnd w:id="16"/>
       <w:r>
         <w:t>}}</w:t>
       </w:r>
@@ -1049,7 +2609,7 @@
           <w:szCs w:val="18"/>
         </w:rPr>
       </w:pPr>
-      <w:bookmarkStart w:id="8" w:name="_Hlk169785859"/>
+      <w:bookmarkStart w:id="17" w:name="_Hlk169785859"/>
       <w:r>
         <w:rPr>
           <w:rStyle w:val="p"/>
@@ -1060,9 +2620,10 @@
         </w:rPr>
         <w:t>{%p endfor %}</w:t>
       </w:r>
+      <w:bookmarkEnd w:id="14"/>
     </w:p>
-    <w:bookmarkEnd w:id="5"/>
-    <w:bookmarkEnd w:id="8"/>
+    <w:bookmarkEnd w:id="13"/>
+    <w:bookmarkEnd w:id="17"/>
     <w:p/>
     <w:p>
       <w:pPr>
@@ -1090,7 +2651,7 @@
       </w:r>
     </w:p>
     <w:p>
-      <w:bookmarkStart w:id="9" w:name="_Hlk169785882"/>
+      <w:bookmarkStart w:id="18" w:name="_Hlk169785882"/>
       <w:r>
         <w:rPr>
           <w:rStyle w:val="p"/>
@@ -1142,7 +2703,7 @@
         </w:rPr>
         <w:t xml:space="preserve"> in </w:t>
       </w:r>
-      <w:bookmarkStart w:id="10" w:name="_Hlk169786015"/>
+      <w:bookmarkStart w:id="19" w:name="_Hlk169786015"/>
       <w:r>
         <w:rPr>
           <w:rFonts w:ascii="Roboto Mono for Powerline" w:hAnsi="Roboto Mono for Powerline" w:cs="Menlo"/>
@@ -1159,7 +2720,7 @@
         </w:rPr>
         <w:t xml:space="preserve"> </w:t>
       </w:r>
-      <w:bookmarkEnd w:id="10"/>
+      <w:bookmarkEnd w:id="19"/>
       <w:r>
         <w:rPr>
           <w:rStyle w:val="o"/>
@@ -1197,12 +2758,14 @@
             <w:vMerge w:val="restart"/>
           </w:tcPr>
           <w:p>
-            <w:bookmarkStart w:id="11" w:name="_Hlk169621959"/>
-            <w:bookmarkStart w:id="12" w:name="_Hlk169621975"/>
+            <w:bookmarkStart w:id="20" w:name="_Hlk169621959"/>
+            <w:bookmarkStart w:id="21" w:name="_Hlk169621975"/>
+            <w:proofErr w:type="gramStart"/>
             <w:r>
               <w:t xml:space="preserve">{{  </w:t>
             </w:r>
             <w:proofErr w:type="spellStart"/>
+            <w:proofErr w:type="gramEnd"/>
             <w:r>
               <w:t>e.period</w:t>
             </w:r>
@@ -1222,13 +2785,18 @@
                 <w:lang w:val="en-ES"/>
               </w:rPr>
             </w:pPr>
-            <w:bookmarkStart w:id="13" w:name="_Hlk169786201"/>
+            <w:bookmarkStart w:id="22" w:name="_Hlk169786201"/>
+            <w:proofErr w:type="gramStart"/>
             <w:r>
               <w:t xml:space="preserve">{{ </w:t>
             </w:r>
-            <w:bookmarkStart w:id="14" w:name="_Hlk169786228"/>
-            <w:r>
-              <w:t>e.</w:t>
+            <w:bookmarkStart w:id="23" w:name="_Hlk169786228"/>
+            <w:r>
+              <w:t>e</w:t>
+            </w:r>
+            <w:proofErr w:type="gramEnd"/>
+            <w:r>
+              <w:t>.</w:t>
             </w:r>
             <w:r>
               <w:rPr>
@@ -1236,11 +2804,11 @@
               </w:rPr>
               <w:t>name_education</w:t>
             </w:r>
-            <w:bookmarkEnd w:id="14"/>
+            <w:bookmarkEnd w:id="23"/>
             <w:r>
               <w:t xml:space="preserve"> }}</w:t>
             </w:r>
-            <w:bookmarkEnd w:id="13"/>
+            <w:bookmarkEnd w:id="22"/>
           </w:p>
         </w:tc>
         <w:tc>
@@ -1254,12 +2822,17 @@
                 <w:b/>
               </w:rPr>
             </w:pPr>
+            <w:proofErr w:type="gramStart"/>
             <w:r>
               <w:t xml:space="preserve">{{ </w:t>
             </w:r>
             <w:proofErr w:type="spellStart"/>
             <w:r>
-              <w:t>e.status</w:t>
+              <w:t>e</w:t>
+            </w:r>
+            <w:proofErr w:type="gramEnd"/>
+            <w:r>
+              <w:t>.status</w:t>
             </w:r>
             <w:proofErr w:type="spellEnd"/>
             <w:r>
@@ -1286,17 +2859,22 @@
                 <w:lang w:val="en-ES"/>
               </w:rPr>
             </w:pPr>
-            <w:r>
-              <w:t>{{ e.</w:t>
-            </w:r>
-            <w:bookmarkStart w:id="15" w:name="_Hlk170396177"/>
+            <w:proofErr w:type="gramStart"/>
+            <w:r>
+              <w:t>{{ e</w:t>
+            </w:r>
+            <w:proofErr w:type="gramEnd"/>
+            <w:r>
+              <w:t>.</w:t>
+            </w:r>
+            <w:bookmarkStart w:id="24" w:name="_Hlk170396177"/>
             <w:r>
               <w:rPr>
                 <w:lang w:val="en-ES"/>
               </w:rPr>
               <w:t>name_school</w:t>
             </w:r>
-            <w:bookmarkEnd w:id="15"/>
+            <w:bookmarkEnd w:id="24"/>
             <w:r>
               <w:rPr>
                 <w:lang w:val="en-ES"/>
@@ -1322,7 +2900,7 @@
           </w:p>
         </w:tc>
       </w:tr>
-      <w:bookmarkEnd w:id="11"/>
+      <w:bookmarkEnd w:id="20"/>
     </w:tbl>
     <w:p>
       <w:pPr>
@@ -1358,8 +2936,8 @@
         <w:t>{%p endfor %}</w:t>
       </w:r>
     </w:p>
-    <w:bookmarkEnd w:id="9"/>
-    <w:bookmarkEnd w:id="12"/>
+    <w:bookmarkEnd w:id="18"/>
+    <w:bookmarkEnd w:id="21"/>
     <w:p/>
     <w:p>
       <w:pPr>
@@ -1370,7 +2948,7 @@
       </w:r>
     </w:p>
     <w:p>
-      <w:bookmarkStart w:id="16" w:name="_Hlk169786615"/>
+      <w:bookmarkStart w:id="25" w:name="_Hlk169786615"/>
       <w:r>
         <w:rPr>
           <w:rStyle w:val="p"/>
@@ -1474,12 +3052,14 @@
             <w:tcW w:w="1129" w:type="dxa"/>
             <w:vMerge w:val="restart"/>
           </w:tcPr>
-          <w:bookmarkEnd w:id="16"/>
+          <w:bookmarkEnd w:id="25"/>
           <w:p>
+            <w:proofErr w:type="gramStart"/>
             <w:r>
               <w:t xml:space="preserve">{{  </w:t>
             </w:r>
             <w:proofErr w:type="spellStart"/>
+            <w:proofErr w:type="gramEnd"/>
             <w:r>
               <w:t>e.period</w:t>
             </w:r>
@@ -1499,8 +3079,13 @@
                 <w:lang w:val="en-ES"/>
               </w:rPr>
             </w:pPr>
-            <w:r>
-              <w:t>{{ e.</w:t>
+            <w:proofErr w:type="gramStart"/>
+            <w:r>
+              <w:t>{{ e</w:t>
+            </w:r>
+            <w:proofErr w:type="gramEnd"/>
+            <w:r>
+              <w:t>.</w:t>
             </w:r>
             <w:r>
               <w:rPr>
@@ -1524,12 +3109,17 @@
                 <w:b/>
               </w:rPr>
             </w:pPr>
+            <w:proofErr w:type="gramStart"/>
             <w:r>
               <w:t xml:space="preserve">{{ </w:t>
             </w:r>
             <w:proofErr w:type="spellStart"/>
             <w:r>
-              <w:t>e.status</w:t>
+              <w:t>e</w:t>
+            </w:r>
+            <w:proofErr w:type="gramEnd"/>
+            <w:r>
+              <w:t>.status</w:t>
             </w:r>
             <w:proofErr w:type="spellEnd"/>
             <w:r>
@@ -1551,10 +3141,12 @@
             <w:tcW w:w="6379" w:type="dxa"/>
           </w:tcPr>
           <w:p>
-            <w:bookmarkStart w:id="17" w:name="_Hlk169786936"/>
+            <w:bookmarkStart w:id="26" w:name="_Hlk169786936"/>
+            <w:proofErr w:type="gramStart"/>
             <w:r>
               <w:t>{{ e.</w:t>
             </w:r>
+            <w:proofErr w:type="gramEnd"/>
             <w:r>
               <w:rPr>
                 <w:lang w:val="en-ES"/>
@@ -1570,7 +3162,7 @@
             <w:r>
               <w:t>}}</w:t>
             </w:r>
-            <w:bookmarkEnd w:id="17"/>
+            <w:bookmarkEnd w:id="26"/>
           </w:p>
         </w:tc>
         <w:tc>
@@ -1611,7 +3203,7 @@
           <w:szCs w:val="18"/>
         </w:rPr>
       </w:pPr>
-      <w:bookmarkStart w:id="18" w:name="_Hlk169786620"/>
+      <w:bookmarkStart w:id="27" w:name="_Hlk169786620"/>
       <w:r>
         <w:rPr>
           <w:rStyle w:val="p"/>
@@ -1623,7 +3215,7 @@
         <w:t>{%p endfor %}</w:t>
       </w:r>
     </w:p>
-    <w:bookmarkEnd w:id="18"/>
+    <w:bookmarkEnd w:id="27"/>
     <w:p/>
     <w:p>
       <w:pPr>
@@ -1685,7 +3277,7 @@
         </w:rPr>
         <w:t xml:space="preserve">in </w:t>
       </w:r>
-      <w:bookmarkStart w:id="19" w:name="_Hlk169786630"/>
+      <w:bookmarkStart w:id="28" w:name="_Hlk169786630"/>
       <w:proofErr w:type="spellStart"/>
       <w:r>
         <w:rPr>
@@ -1695,7 +3287,7 @@
         </w:rPr>
         <w:t>work_experience</w:t>
       </w:r>
-      <w:bookmarkEnd w:id="19"/>
+      <w:bookmarkEnd w:id="28"/>
       <w:proofErr w:type="spellEnd"/>
       <w:r>
         <w:rPr>
@@ -1741,11 +3333,13 @@
             <w:vMerge w:val="restart"/>
           </w:tcPr>
           <w:p>
-            <w:bookmarkStart w:id="20" w:name="_Hlk169621772"/>
+            <w:bookmarkStart w:id="29" w:name="_Hlk169621772"/>
+            <w:proofErr w:type="gramStart"/>
             <w:r>
               <w:t xml:space="preserve">{{  </w:t>
             </w:r>
             <w:proofErr w:type="spellStart"/>
+            <w:proofErr w:type="gramEnd"/>
             <w:r>
               <w:t>e.period</w:t>
             </w:r>
@@ -1760,6 +3354,7 @@
             <w:tcW w:w="7320" w:type="dxa"/>
           </w:tcPr>
           <w:p>
+            <w:proofErr w:type="gramStart"/>
             <w:r>
               <w:rPr>
                 <w:b/>
@@ -1767,6 +3362,7 @@
               <w:t xml:space="preserve">{{  </w:t>
             </w:r>
             <w:proofErr w:type="spellStart"/>
+            <w:proofErr w:type="gramEnd"/>
             <w:r>
               <w:rPr>
                 <w:b/>
@@ -1802,8 +3398,13 @@
             <w:tcW w:w="7320" w:type="dxa"/>
           </w:tcPr>
           <w:p>
-            <w:r>
-              <w:t>{{ e.</w:t>
+            <w:proofErr w:type="gramStart"/>
+            <w:r>
+              <w:t>{{ e</w:t>
+            </w:r>
+            <w:proofErr w:type="gramEnd"/>
+            <w:r>
+              <w:t>.</w:t>
             </w:r>
             <w:r>
               <w:rPr>
@@ -1968,12 +3569,14 @@
                 <w:numId w:val="13"/>
               </w:numPr>
             </w:pPr>
+            <w:proofErr w:type="gramStart"/>
             <w:r>
               <w:t xml:space="preserve">{{ </w:t>
             </w:r>
             <w:r>
               <w:t>b</w:t>
             </w:r>
+            <w:proofErr w:type="gramEnd"/>
             <w:r>
               <w:t xml:space="preserve"> }}</w:t>
             </w:r>
@@ -2020,12 +3623,17 @@
             <w:gridSpan w:val="2"/>
           </w:tcPr>
           <w:p>
+            <w:proofErr w:type="gramStart"/>
             <w:r>
               <w:t xml:space="preserve">{{ </w:t>
             </w:r>
             <w:proofErr w:type="spellStart"/>
             <w:r>
-              <w:t>e.</w:t>
+              <w:t>e</w:t>
+            </w:r>
+            <w:proofErr w:type="gramEnd"/>
+            <w:r>
+              <w:t>.</w:t>
             </w:r>
             <w:r>
               <w:t>tools_tech_used</w:t>
@@ -2049,7 +3657,7 @@
           </w:p>
         </w:tc>
       </w:tr>
-      <w:bookmarkEnd w:id="20"/>
+      <w:bookmarkEnd w:id="29"/>
     </w:tbl>
     <w:p>
       <w:pPr>
@@ -2116,7 +3724,7 @@
             <w:tcW w:w="5350" w:type="dxa"/>
           </w:tcPr>
           <w:p>
-            <w:bookmarkStart w:id="21" w:name="_Hlk169787207"/>
+            <w:bookmarkStart w:id="30" w:name="_Hlk169787207"/>
           </w:p>
         </w:tc>
         <w:tc>
@@ -2200,9 +3808,9 @@
                 <w:lang w:val="en-US"/>
               </w:rPr>
             </w:pPr>
-            <w:bookmarkStart w:id="22" w:name="_Hlk174957135"/>
-            <w:bookmarkStart w:id="23" w:name="_Hlk174957047"/>
-            <w:bookmarkStart w:id="24" w:name="_Hlk174957676"/>
+            <w:bookmarkStart w:id="31" w:name="_Hlk174957135"/>
+            <w:bookmarkStart w:id="32" w:name="_Hlk174957047"/>
+            <w:bookmarkStart w:id="33" w:name="_Hlk174957676"/>
             <w:r>
               <w:rPr>
                 <w:rFonts w:ascii="Roboto Mono for Powerline" w:hAnsi="Roboto Mono for Powerline"/>
@@ -2248,7 +3856,7 @@
               </w:rPr>
               <w:t xml:space="preserve"> %}</w:t>
             </w:r>
-            <w:bookmarkEnd w:id="22"/>
+            <w:bookmarkEnd w:id="31"/>
           </w:p>
         </w:tc>
       </w:tr>
@@ -2259,14 +3867,19 @@
             <w:tcW w:w="5350" w:type="dxa"/>
           </w:tcPr>
           <w:p>
-            <w:bookmarkStart w:id="25" w:name="_Hlk174957073"/>
-            <w:bookmarkStart w:id="26" w:name="_Hlk169621434"/>
-            <w:bookmarkStart w:id="27" w:name="_Hlk169621059"/>
-            <w:bookmarkEnd w:id="23"/>
-            <w:r>
-              <w:t>{{ e.category }}</w:t>
-            </w:r>
-            <w:bookmarkEnd w:id="25"/>
+            <w:bookmarkStart w:id="34" w:name="_Hlk174957073"/>
+            <w:bookmarkStart w:id="35" w:name="_Hlk169621434"/>
+            <w:bookmarkStart w:id="36" w:name="_Hlk169621059"/>
+            <w:bookmarkEnd w:id="32"/>
+            <w:proofErr w:type="gramStart"/>
+            <w:r>
+              <w:t>{{ e</w:t>
+            </w:r>
+            <w:proofErr w:type="gramEnd"/>
+            <w:r>
+              <w:t>.category }}</w:t>
+            </w:r>
+            <w:bookmarkEnd w:id="34"/>
           </w:p>
         </w:tc>
         <w:tc>
@@ -2339,7 +3952,17 @@
                 <w:bCs w:val="0"/>
                 <w:lang w:val="en-US"/>
               </w:rPr>
-              <w:t xml:space="preserve"> in e</w:t>
+              <w:t xml:space="preserve"> in </w:t>
+            </w:r>
+            <w:proofErr w:type="gramStart"/>
+            <w:r>
+              <w:rPr>
+                <w:rFonts w:ascii="Roboto Mono for Powerline" w:hAnsi="Roboto Mono for Powerline"/>
+                <w:b w:val="0"/>
+                <w:bCs w:val="0"/>
+                <w:lang w:val="en-US"/>
+              </w:rPr>
+              <w:t>e</w:t>
             </w:r>
             <w:r>
               <w:rPr>
@@ -2350,6 +3973,7 @@
               </w:rPr>
               <w:t>.list</w:t>
             </w:r>
+            <w:proofErr w:type="gramEnd"/>
             <w:r>
               <w:rPr>
                 <w:rFonts w:ascii="Roboto Mono for Powerline" w:hAnsi="Roboto Mono for Powerline"/>
@@ -2362,7 +3986,7 @@
           </w:p>
         </w:tc>
       </w:tr>
-      <w:bookmarkEnd w:id="24"/>
+      <w:bookmarkEnd w:id="33"/>
       <w:tr>
         <w:tc>
           <w:tcPr>
@@ -2376,6 +4000,7 @@
                 <w:bCs w:val="0"/>
               </w:rPr>
             </w:pPr>
+            <w:proofErr w:type="gramStart"/>
             <w:r>
               <w:rPr>
                 <w:b w:val="0"/>
@@ -2383,7 +4008,17 @@
                 <w:sz w:val="16"/>
                 <w:szCs w:val="20"/>
               </w:rPr>
-              <w:t>{{ r.name }}</w:t>
+              <w:t>{{ r</w:t>
+            </w:r>
+            <w:proofErr w:type="gramEnd"/>
+            <w:r>
+              <w:rPr>
+                <w:b w:val="0"/>
+                <w:bCs w:val="0"/>
+                <w:sz w:val="16"/>
+                <w:szCs w:val="20"/>
+              </w:rPr>
+              <w:t>.name }}</w:t>
             </w:r>
           </w:p>
         </w:tc>
@@ -2396,19 +4031,24 @@
               <w:jc w:val="center"/>
               <w:cnfStyle w:val="000000000000" w:firstRow="0" w:lastRow="0" w:firstColumn="0" w:lastColumn="0" w:oddVBand="0" w:evenVBand="0" w:oddHBand="0" w:evenHBand="0" w:firstRowFirstColumn="0" w:firstRowLastColumn="0" w:lastRowFirstColumn="0" w:lastRowLastColumn="0"/>
             </w:pPr>
-            <w:bookmarkStart w:id="28" w:name="_Hlk169787441"/>
+            <w:bookmarkStart w:id="37" w:name="_Hlk169787441"/>
+            <w:proofErr w:type="gramStart"/>
             <w:r>
               <w:t xml:space="preserve">{{ </w:t>
             </w:r>
             <w:proofErr w:type="spellStart"/>
             <w:r>
-              <w:t>r.basic</w:t>
+              <w:t>r</w:t>
+            </w:r>
+            <w:proofErr w:type="gramEnd"/>
+            <w:r>
+              <w:t>.basic</w:t>
             </w:r>
             <w:proofErr w:type="spellEnd"/>
             <w:r>
               <w:t xml:space="preserve"> }}</w:t>
             </w:r>
-            <w:bookmarkEnd w:id="28"/>
+            <w:bookmarkEnd w:id="37"/>
           </w:p>
         </w:tc>
         <w:tc>
@@ -2420,12 +4060,17 @@
               <w:jc w:val="center"/>
               <w:cnfStyle w:val="000000000000" w:firstRow="0" w:lastRow="0" w:firstColumn="0" w:lastColumn="0" w:oddVBand="0" w:evenVBand="0" w:oddHBand="0" w:evenHBand="0" w:firstRowFirstColumn="0" w:firstRowLastColumn="0" w:lastRowFirstColumn="0" w:lastRowLastColumn="0"/>
             </w:pPr>
+            <w:proofErr w:type="gramStart"/>
             <w:r>
               <w:t xml:space="preserve">{{ </w:t>
             </w:r>
             <w:proofErr w:type="spellStart"/>
             <w:r>
-              <w:t>r.good</w:t>
+              <w:t>r</w:t>
+            </w:r>
+            <w:proofErr w:type="gramEnd"/>
+            <w:r>
+              <w:t>.good</w:t>
             </w:r>
             <w:proofErr w:type="spellEnd"/>
             <w:r>
@@ -2442,12 +4087,17 @@
               <w:jc w:val="center"/>
               <w:cnfStyle w:val="000000000000" w:firstRow="0" w:lastRow="0" w:firstColumn="0" w:lastColumn="0" w:oddVBand="0" w:evenVBand="0" w:oddHBand="0" w:evenHBand="0" w:firstRowFirstColumn="0" w:firstRowLastColumn="0" w:lastRowFirstColumn="0" w:lastRowLastColumn="0"/>
             </w:pPr>
+            <w:proofErr w:type="gramStart"/>
             <w:r>
               <w:t xml:space="preserve">{{ </w:t>
             </w:r>
             <w:proofErr w:type="spellStart"/>
             <w:r>
-              <w:t>r.excellent</w:t>
+              <w:t>r</w:t>
+            </w:r>
+            <w:proofErr w:type="gramEnd"/>
+            <w:r>
+              <w:t>.excellent</w:t>
             </w:r>
             <w:proofErr w:type="spellEnd"/>
             <w:r>
@@ -2474,7 +4124,7 @@
                 <w:caps w:val="0"/>
               </w:rPr>
             </w:pPr>
-            <w:bookmarkStart w:id="29" w:name="_Hlk169787823"/>
+            <w:bookmarkStart w:id="38" w:name="_Hlk169787823"/>
             <w:r>
               <w:rPr>
                 <w:rFonts w:ascii="Roboto Mono for Powerline" w:hAnsi="Roboto Mono for Powerline"/>
@@ -2484,7 +4134,7 @@
               </w:rPr>
               <w:t>{%tr endfor %}</w:t>
             </w:r>
-            <w:bookmarkEnd w:id="29"/>
+            <w:bookmarkEnd w:id="38"/>
           </w:p>
         </w:tc>
       </w:tr>
@@ -2502,7 +4152,7 @@
                 <w:lang w:val="en-US"/>
               </w:rPr>
             </w:pPr>
-            <w:bookmarkStart w:id="30" w:name="_Hlk174957054"/>
+            <w:bookmarkStart w:id="39" w:name="_Hlk174957054"/>
             <w:r>
               <w:rPr>
                 <w:rFonts w:ascii="Roboto Mono for Powerline" w:hAnsi="Roboto Mono for Powerline"/>
@@ -2512,7 +4162,7 @@
               </w:rPr>
               <w:t>{%tr endfor %}</w:t>
             </w:r>
-            <w:bookmarkEnd w:id="30"/>
+            <w:bookmarkEnd w:id="39"/>
           </w:p>
         </w:tc>
       </w:tr>
@@ -2521,15 +4171,15 @@
       <w:pPr>
         <w:pStyle w:val="Heading1"/>
       </w:pPr>
-      <w:bookmarkStart w:id="31" w:name="_Hlk174956874"/>
-      <w:bookmarkEnd w:id="21"/>
-      <w:bookmarkEnd w:id="26"/>
-      <w:bookmarkEnd w:id="27"/>
+      <w:bookmarkStart w:id="40" w:name="_Hlk174956874"/>
+      <w:bookmarkEnd w:id="30"/>
+      <w:bookmarkEnd w:id="35"/>
+      <w:bookmarkEnd w:id="36"/>
       <w:r>
         <w:t>LANGUAGES</w:t>
       </w:r>
     </w:p>
-    <w:bookmarkEnd w:id="31"/>
+    <w:bookmarkEnd w:id="40"/>
     <w:tbl>
       <w:tblPr>
         <w:tblStyle w:val="PlainTable3"/>
@@ -2635,12 +4285,14 @@
             <w:tcW w:w="2977" w:type="dxa"/>
           </w:tcPr>
           <w:p>
+            <w:proofErr w:type="gramStart"/>
             <w:r>
               <w:t xml:space="preserve">{{ </w:t>
             </w:r>
             <w:r>
               <w:t>R</w:t>
             </w:r>
+            <w:proofErr w:type="gramEnd"/>
             <w:r>
               <w:t>.</w:t>
             </w:r>
@@ -2660,6 +4312,7 @@
             <w:pPr>
               <w:cnfStyle w:val="000000000000" w:firstRow="0" w:lastRow="0" w:firstColumn="0" w:lastColumn="0" w:oddVBand="0" w:evenVBand="0" w:oddHBand="0" w:evenHBand="0" w:firstRowFirstColumn="0" w:firstRowLastColumn="0" w:lastRowFirstColumn="0" w:lastRowLastColumn="0"/>
             </w:pPr>
+            <w:proofErr w:type="gramStart"/>
             <w:r>
               <w:t xml:space="preserve">{{ </w:t>
             </w:r>
@@ -2667,6 +4320,7 @@
             <w:r>
               <w:t>R</w:t>
             </w:r>
+            <w:proofErr w:type="gramEnd"/>
             <w:r>
               <w:t>.</w:t>
             </w:r>
@@ -2720,6 +4374,116 @@
 </w:document>
 </file>
 
+<file path=word/endnotes.xml><?xml version="1.0" encoding="utf-8"?>
+<w:endnotes xmlns:wpc="http://schemas.microsoft.com/office/word/2010/wordprocessingCanvas" xmlns:cx="http://schemas.microsoft.com/office/drawing/2014/chartex" xmlns:cx1="http://schemas.microsoft.com/office/drawing/2015/9/8/chartex" xmlns:cx2="http://schemas.microsoft.com/office/drawing/2015/10/21/chartex" xmlns:cx3="http://schemas.microsoft.com/office/drawing/2016/5/9/chartex" xmlns:cx4="http://schemas.microsoft.com/office/drawing/2016/5/10/chartex" xmlns:cx5="http://schemas.microsoft.com/office/drawing/2016/5/11/chartex" xmlns:cx6="http://schemas.microsoft.com/office/drawing/2016/5/12/chartex" xmlns:cx7="http://schemas.microsoft.com/office/drawing/2016/5/13/chartex" xmlns:cx8="http://schemas.microsoft.com/office/drawing/2016/5/14/chartex" xmlns:mc="http://schemas.openxmlformats.org/markup-compatibility/2006" xmlns:aink="http://schemas.microsoft.com/office/drawing/2016/ink" xmlns:am3d="http://schemas.microsoft.com/office/drawing/2017/model3d" xmlns:o="urn:schemas-microsoft-com:office:office" xmlns:oel="http://schemas.microsoft.com/office/2019/extlst" xmlns:r="http://schemas.openxmlformats.org/officeDocument/2006/relationships" xmlns:m="http://schemas.openxmlformats.org/officeDocument/2006/math" xmlns:v="urn:schemas-microsoft-com:vml" xmlns:wp14="http://schemas.microsoft.com/office/word/2010/wordprocessingDrawing" xmlns:wp="http://schemas.openxmlformats.org/drawingml/2006/wordprocessingDrawing" xmlns:w10="urn:schemas-microsoft-com:office:word" xmlns:w="http://schemas.openxmlformats.org/wordprocessingml/2006/main" xmlns:w14="http://schemas.microsoft.com/office/word/2010/wordml" xmlns:w15="http://schemas.microsoft.com/office/word/2012/wordml" xmlns:w16cex="http://schemas.microsoft.com/office/word/2018/wordml/cex" xmlns:w16cid="http://schemas.microsoft.com/office/word/2016/wordml/cid" xmlns:w16="http://schemas.microsoft.com/office/word/2018/wordml" xmlns:w16du="http://schemas.microsoft.com/office/word/2023/wordml/word16du" xmlns:w16sdtdh="http://schemas.microsoft.com/office/word/2020/wordml/sdtdatahash" xmlns:w16se="http://schemas.microsoft.com/office/word/2015/wordml/symex" xmlns:wpg="http://schemas.microsoft.com/office/word/2010/wordprocessingGroup" xmlns:wpi="http://schemas.microsoft.com/office/word/2010/wordprocessingInk" xmlns:wne="http://schemas.microsoft.com/office/word/2006/wordml" xmlns:wps="http://schemas.microsoft.com/office/word/2010/wordprocessingShape" mc:Ignorable="w14 w15 w16se w16cid w16 w16cex w16sdtdh w16du wp14">
+  <w:endnote w:type="separator" w:id="-1">
+    <w:p>
+      <w:pPr>
+        <w:spacing w:line="240" w:lineRule="auto"/>
+      </w:pPr>
+      <w:r>
+        <w:separator/>
+      </w:r>
+    </w:p>
+  </w:endnote>
+  <w:endnote w:type="continuationSeparator" w:id="0">
+    <w:p>
+      <w:pPr>
+        <w:spacing w:line="240" w:lineRule="auto"/>
+      </w:pPr>
+      <w:r>
+        <w:continuationSeparator/>
+      </w:r>
+    </w:p>
+  </w:endnote>
+</w:endnotes>
+</file>
+
+<file path=word/footer1.xml><?xml version="1.0" encoding="utf-8"?>
+<w:ftr xmlns:wpc="http://schemas.microsoft.com/office/word/2010/wordprocessingCanvas" xmlns:cx="http://schemas.microsoft.com/office/drawing/2014/chartex" xmlns:cx1="http://schemas.microsoft.com/office/drawing/2015/9/8/chartex" xmlns:cx2="http://schemas.microsoft.com/office/drawing/2015/10/21/chartex" xmlns:cx3="http://schemas.microsoft.com/office/drawing/2016/5/9/chartex" xmlns:cx4="http://schemas.microsoft.com/office/drawing/2016/5/10/chartex" xmlns:cx5="http://schemas.microsoft.com/office/drawing/2016/5/11/chartex" xmlns:cx6="http://schemas.microsoft.com/office/drawing/2016/5/12/chartex" xmlns:cx7="http://schemas.microsoft.com/office/drawing/2016/5/13/chartex" xmlns:cx8="http://schemas.microsoft.com/office/drawing/2016/5/14/chartex" xmlns:mc="http://schemas.openxmlformats.org/markup-compatibility/2006" xmlns:aink="http://schemas.microsoft.com/office/drawing/2016/ink" xmlns:am3d="http://schemas.microsoft.com/office/drawing/2017/model3d" xmlns:o="urn:schemas-microsoft-com:office:office" xmlns:oel="http://schemas.microsoft.com/office/2019/extlst" xmlns:r="http://schemas.openxmlformats.org/officeDocument/2006/relationships" xmlns:m="http://schemas.openxmlformats.org/officeDocument/2006/math" xmlns:v="urn:schemas-microsoft-com:vml" xmlns:wp14="http://schemas.microsoft.com/office/word/2010/wordprocessingDrawing" xmlns:wp="http://schemas.openxmlformats.org/drawingml/2006/wordprocessingDrawing" xmlns:w10="urn:schemas-microsoft-com:office:word" xmlns:w="http://schemas.openxmlformats.org/wordprocessingml/2006/main" xmlns:w14="http://schemas.microsoft.com/office/word/2010/wordml" xmlns:w15="http://schemas.microsoft.com/office/word/2012/wordml" xmlns:w16cex="http://schemas.microsoft.com/office/word/2018/wordml/cex" xmlns:w16cid="http://schemas.microsoft.com/office/word/2016/wordml/cid" xmlns:w16="http://schemas.microsoft.com/office/word/2018/wordml" xmlns:w16du="http://schemas.microsoft.com/office/word/2023/wordml/word16du" xmlns:w16sdtdh="http://schemas.microsoft.com/office/word/2020/wordml/sdtdatahash" xmlns:w16se="http://schemas.microsoft.com/office/word/2015/wordml/symex" xmlns:wpg="http://schemas.microsoft.com/office/word/2010/wordprocessingGroup" xmlns:wpi="http://schemas.microsoft.com/office/word/2010/wordprocessingInk" xmlns:wne="http://schemas.microsoft.com/office/word/2006/wordml" xmlns:wps="http://schemas.microsoft.com/office/word/2010/wordprocessingShape" mc:Ignorable="w14 w15 w16se w16cid w16 w16cex w16sdtdh w16du wp14">
+  <w:p>
+    <w:pPr>
+      <w:pStyle w:val="Footer"/>
+    </w:pPr>
+  </w:p>
+</w:ftr>
+</file>
+
+<file path=word/footer2.xml><?xml version="1.0" encoding="utf-8"?>
+<w:ftr xmlns:wpc="http://schemas.microsoft.com/office/word/2010/wordprocessingCanvas" xmlns:cx="http://schemas.microsoft.com/office/drawing/2014/chartex" xmlns:cx1="http://schemas.microsoft.com/office/drawing/2015/9/8/chartex" xmlns:cx2="http://schemas.microsoft.com/office/drawing/2015/10/21/chartex" xmlns:cx3="http://schemas.microsoft.com/office/drawing/2016/5/9/chartex" xmlns:cx4="http://schemas.microsoft.com/office/drawing/2016/5/10/chartex" xmlns:cx5="http://schemas.microsoft.com/office/drawing/2016/5/11/chartex" xmlns:cx6="http://schemas.microsoft.com/office/drawing/2016/5/12/chartex" xmlns:cx7="http://schemas.microsoft.com/office/drawing/2016/5/13/chartex" xmlns:cx8="http://schemas.microsoft.com/office/drawing/2016/5/14/chartex" xmlns:mc="http://schemas.openxmlformats.org/markup-compatibility/2006" xmlns:aink="http://schemas.microsoft.com/office/drawing/2016/ink" xmlns:am3d="http://schemas.microsoft.com/office/drawing/2017/model3d" xmlns:o="urn:schemas-microsoft-com:office:office" xmlns:oel="http://schemas.microsoft.com/office/2019/extlst" xmlns:r="http://schemas.openxmlformats.org/officeDocument/2006/relationships" xmlns:m="http://schemas.openxmlformats.org/officeDocument/2006/math" xmlns:v="urn:schemas-microsoft-com:vml" xmlns:wp14="http://schemas.microsoft.com/office/word/2010/wordprocessingDrawing" xmlns:wp="http://schemas.openxmlformats.org/drawingml/2006/wordprocessingDrawing" xmlns:w10="urn:schemas-microsoft-com:office:word" xmlns:w="http://schemas.openxmlformats.org/wordprocessingml/2006/main" xmlns:w14="http://schemas.microsoft.com/office/word/2010/wordml" xmlns:w15="http://schemas.microsoft.com/office/word/2012/wordml" xmlns:w16cex="http://schemas.microsoft.com/office/word/2018/wordml/cex" xmlns:w16cid="http://schemas.microsoft.com/office/word/2016/wordml/cid" xmlns:w16="http://schemas.microsoft.com/office/word/2018/wordml" xmlns:w16du="http://schemas.microsoft.com/office/word/2023/wordml/word16du" xmlns:w16sdtdh="http://schemas.microsoft.com/office/word/2020/wordml/sdtdatahash" xmlns:w16se="http://schemas.microsoft.com/office/word/2015/wordml/symex" xmlns:wpg="http://schemas.microsoft.com/office/word/2010/wordprocessingGroup" xmlns:wpi="http://schemas.microsoft.com/office/word/2010/wordprocessingInk" xmlns:wne="http://schemas.microsoft.com/office/word/2006/wordml" xmlns:wps="http://schemas.microsoft.com/office/word/2010/wordprocessingShape" mc:Ignorable="w14 w15 w16se w16cid w16 w16cex w16sdtdh w16du wp14">
+  <w:p>
+    <w:pPr>
+      <w:pStyle w:val="Footer"/>
+    </w:pPr>
+  </w:p>
+</w:ftr>
+</file>
+
+<file path=word/footer3.xml><?xml version="1.0" encoding="utf-8"?>
+<w:ftr xmlns:wpc="http://schemas.microsoft.com/office/word/2010/wordprocessingCanvas" xmlns:cx="http://schemas.microsoft.com/office/drawing/2014/chartex" xmlns:cx1="http://schemas.microsoft.com/office/drawing/2015/9/8/chartex" xmlns:cx2="http://schemas.microsoft.com/office/drawing/2015/10/21/chartex" xmlns:cx3="http://schemas.microsoft.com/office/drawing/2016/5/9/chartex" xmlns:cx4="http://schemas.microsoft.com/office/drawing/2016/5/10/chartex" xmlns:cx5="http://schemas.microsoft.com/office/drawing/2016/5/11/chartex" xmlns:cx6="http://schemas.microsoft.com/office/drawing/2016/5/12/chartex" xmlns:cx7="http://schemas.microsoft.com/office/drawing/2016/5/13/chartex" xmlns:cx8="http://schemas.microsoft.com/office/drawing/2016/5/14/chartex" xmlns:mc="http://schemas.openxmlformats.org/markup-compatibility/2006" xmlns:aink="http://schemas.microsoft.com/office/drawing/2016/ink" xmlns:am3d="http://schemas.microsoft.com/office/drawing/2017/model3d" xmlns:o="urn:schemas-microsoft-com:office:office" xmlns:oel="http://schemas.microsoft.com/office/2019/extlst" xmlns:r="http://schemas.openxmlformats.org/officeDocument/2006/relationships" xmlns:m="http://schemas.openxmlformats.org/officeDocument/2006/math" xmlns:v="urn:schemas-microsoft-com:vml" xmlns:wp14="http://schemas.microsoft.com/office/word/2010/wordprocessingDrawing" xmlns:wp="http://schemas.openxmlformats.org/drawingml/2006/wordprocessingDrawing" xmlns:w10="urn:schemas-microsoft-com:office:word" xmlns:w="http://schemas.openxmlformats.org/wordprocessingml/2006/main" xmlns:w14="http://schemas.microsoft.com/office/word/2010/wordml" xmlns:w15="http://schemas.microsoft.com/office/word/2012/wordml" xmlns:w16cex="http://schemas.microsoft.com/office/word/2018/wordml/cex" xmlns:w16cid="http://schemas.microsoft.com/office/word/2016/wordml/cid" xmlns:w16="http://schemas.microsoft.com/office/word/2018/wordml" xmlns:w16du="http://schemas.microsoft.com/office/word/2023/wordml/word16du" xmlns:w16sdtdh="http://schemas.microsoft.com/office/word/2020/wordml/sdtdatahash" xmlns:w16se="http://schemas.microsoft.com/office/word/2015/wordml/symex" xmlns:wpg="http://schemas.microsoft.com/office/word/2010/wordprocessingGroup" xmlns:wpi="http://schemas.microsoft.com/office/word/2010/wordprocessingInk" xmlns:wne="http://schemas.microsoft.com/office/word/2006/wordml" xmlns:wps="http://schemas.microsoft.com/office/word/2010/wordprocessingShape" mc:Ignorable="w14 w15 w16se w16cid w16 w16cex w16sdtdh w16du wp14">
+  <w:p>
+    <w:pPr>
+      <w:pStyle w:val="Footer"/>
+    </w:pPr>
+  </w:p>
+</w:ftr>
+</file>
+
+<file path=word/footnotes.xml><?xml version="1.0" encoding="utf-8"?>
+<w:footnotes xmlns:wpc="http://schemas.microsoft.com/office/word/2010/wordprocessingCanvas" xmlns:cx="http://schemas.microsoft.com/office/drawing/2014/chartex" xmlns:cx1="http://schemas.microsoft.com/office/drawing/2015/9/8/chartex" xmlns:cx2="http://schemas.microsoft.com/office/drawing/2015/10/21/chartex" xmlns:cx3="http://schemas.microsoft.com/office/drawing/2016/5/9/chartex" xmlns:cx4="http://schemas.microsoft.com/office/drawing/2016/5/10/chartex" xmlns:cx5="http://schemas.microsoft.com/office/drawing/2016/5/11/chartex" xmlns:cx6="http://schemas.microsoft.com/office/drawing/2016/5/12/chartex" xmlns:cx7="http://schemas.microsoft.com/office/drawing/2016/5/13/chartex" xmlns:cx8="http://schemas.microsoft.com/office/drawing/2016/5/14/chartex" xmlns:mc="http://schemas.openxmlformats.org/markup-compatibility/2006" xmlns:aink="http://schemas.microsoft.com/office/drawing/2016/ink" xmlns:am3d="http://schemas.microsoft.com/office/drawing/2017/model3d" xmlns:o="urn:schemas-microsoft-com:office:office" xmlns:oel="http://schemas.microsoft.com/office/2019/extlst" xmlns:r="http://schemas.openxmlformats.org/officeDocument/2006/relationships" xmlns:m="http://schemas.openxmlformats.org/officeDocument/2006/math" xmlns:v="urn:schemas-microsoft-com:vml" xmlns:wp14="http://schemas.microsoft.com/office/word/2010/wordprocessingDrawing" xmlns:wp="http://schemas.openxmlformats.org/drawingml/2006/wordprocessingDrawing" xmlns:w10="urn:schemas-microsoft-com:office:word" xmlns:w="http://schemas.openxmlformats.org/wordprocessingml/2006/main" xmlns:w14="http://schemas.microsoft.com/office/word/2010/wordml" xmlns:w15="http://schemas.microsoft.com/office/word/2012/wordml" xmlns:w16cex="http://schemas.microsoft.com/office/word/2018/wordml/cex" xmlns:w16cid="http://schemas.microsoft.com/office/word/2016/wordml/cid" xmlns:w16="http://schemas.microsoft.com/office/word/2018/wordml" xmlns:w16du="http://schemas.microsoft.com/office/word/2023/wordml/word16du" xmlns:w16sdtdh="http://schemas.microsoft.com/office/word/2020/wordml/sdtdatahash" xmlns:w16se="http://schemas.microsoft.com/office/word/2015/wordml/symex" xmlns:wpg="http://schemas.microsoft.com/office/word/2010/wordprocessingGroup" xmlns:wpi="http://schemas.microsoft.com/office/word/2010/wordprocessingInk" xmlns:wne="http://schemas.microsoft.com/office/word/2006/wordml" xmlns:wps="http://schemas.microsoft.com/office/word/2010/wordprocessingShape" mc:Ignorable="w14 w15 w16se w16cid w16 w16cex w16sdtdh w16du wp14">
+  <w:footnote w:type="separator" w:id="-1">
+    <w:p>
+      <w:pPr>
+        <w:spacing w:line="240" w:lineRule="auto"/>
+      </w:pPr>
+      <w:r>
+        <w:separator/>
+      </w:r>
+    </w:p>
+  </w:footnote>
+  <w:footnote w:type="continuationSeparator" w:id="0">
+    <w:p>
+      <w:pPr>
+        <w:spacing w:line="240" w:lineRule="auto"/>
+      </w:pPr>
+      <w:r>
+        <w:continuationSeparator/>
+      </w:r>
+    </w:p>
+  </w:footnote>
+</w:footnotes>
+</file>
+
+<file path=word/header1.xml><?xml version="1.0" encoding="utf-8"?>
+<w:hdr xmlns:wpc="http://schemas.microsoft.com/office/word/2010/wordprocessingCanvas" xmlns:cx="http://schemas.microsoft.com/office/drawing/2014/chartex" xmlns:cx1="http://schemas.microsoft.com/office/drawing/2015/9/8/chartex" xmlns:cx2="http://schemas.microsoft.com/office/drawing/2015/10/21/chartex" xmlns:cx3="http://schemas.microsoft.com/office/drawing/2016/5/9/chartex" xmlns:cx4="http://schemas.microsoft.com/office/drawing/2016/5/10/chartex" xmlns:cx5="http://schemas.microsoft.com/office/drawing/2016/5/11/chartex" xmlns:cx6="http://schemas.microsoft.com/office/drawing/2016/5/12/chartex" xmlns:cx7="http://schemas.microsoft.com/office/drawing/2016/5/13/chartex" xmlns:cx8="http://schemas.microsoft.com/office/drawing/2016/5/14/chartex" xmlns:mc="http://schemas.openxmlformats.org/markup-compatibility/2006" xmlns:aink="http://schemas.microsoft.com/office/drawing/2016/ink" xmlns:am3d="http://schemas.microsoft.com/office/drawing/2017/model3d" xmlns:o="urn:schemas-microsoft-com:office:office" xmlns:oel="http://schemas.microsoft.com/office/2019/extlst" xmlns:r="http://schemas.openxmlformats.org/officeDocument/2006/relationships" xmlns:m="http://schemas.openxmlformats.org/officeDocument/2006/math" xmlns:v="urn:schemas-microsoft-com:vml" xmlns:wp14="http://schemas.microsoft.com/office/word/2010/wordprocessingDrawing" xmlns:wp="http://schemas.openxmlformats.org/drawingml/2006/wordprocessingDrawing" xmlns:w10="urn:schemas-microsoft-com:office:word" xmlns:w="http://schemas.openxmlformats.org/wordprocessingml/2006/main" xmlns:w14="http://schemas.microsoft.com/office/word/2010/wordml" xmlns:w15="http://schemas.microsoft.com/office/word/2012/wordml" xmlns:w16cex="http://schemas.microsoft.com/office/word/2018/wordml/cex" xmlns:w16cid="http://schemas.microsoft.com/office/word/2016/wordml/cid" xmlns:w16="http://schemas.microsoft.com/office/word/2018/wordml" xmlns:w16du="http://schemas.microsoft.com/office/word/2023/wordml/word16du" xmlns:w16sdtdh="http://schemas.microsoft.com/office/word/2020/wordml/sdtdatahash" xmlns:w16se="http://schemas.microsoft.com/office/word/2015/wordml/symex" xmlns:wpg="http://schemas.microsoft.com/office/word/2010/wordprocessingGroup" xmlns:wpi="http://schemas.microsoft.com/office/word/2010/wordprocessingInk" xmlns:wne="http://schemas.microsoft.com/office/word/2006/wordml" xmlns:wps="http://schemas.microsoft.com/office/word/2010/wordprocessingShape" mc:Ignorable="w14 w15 w16se w16cid w16 w16cex w16sdtdh w16du wp14">
+  <w:p>
+    <w:pPr>
+      <w:pStyle w:val="Header"/>
+    </w:pPr>
+  </w:p>
+</w:hdr>
+</file>
+
+<file path=word/header2.xml><?xml version="1.0" encoding="utf-8"?>
+<w:hdr xmlns:wpc="http://schemas.microsoft.com/office/word/2010/wordprocessingCanvas" xmlns:cx="http://schemas.microsoft.com/office/drawing/2014/chartex" xmlns:cx1="http://schemas.microsoft.com/office/drawing/2015/9/8/chartex" xmlns:cx2="http://schemas.microsoft.com/office/drawing/2015/10/21/chartex" xmlns:cx3="http://schemas.microsoft.com/office/drawing/2016/5/9/chartex" xmlns:cx4="http://schemas.microsoft.com/office/drawing/2016/5/10/chartex" xmlns:cx5="http://schemas.microsoft.com/office/drawing/2016/5/11/chartex" xmlns:cx6="http://schemas.microsoft.com/office/drawing/2016/5/12/chartex" xmlns:cx7="http://schemas.microsoft.com/office/drawing/2016/5/13/chartex" xmlns:cx8="http://schemas.microsoft.com/office/drawing/2016/5/14/chartex" xmlns:mc="http://schemas.openxmlformats.org/markup-compatibility/2006" xmlns:aink="http://schemas.microsoft.com/office/drawing/2016/ink" xmlns:am3d="http://schemas.microsoft.com/office/drawing/2017/model3d" xmlns:o="urn:schemas-microsoft-com:office:office" xmlns:oel="http://schemas.microsoft.com/office/2019/extlst" xmlns:r="http://schemas.openxmlformats.org/officeDocument/2006/relationships" xmlns:m="http://schemas.openxmlformats.org/officeDocument/2006/math" xmlns:v="urn:schemas-microsoft-com:vml" xmlns:wp14="http://schemas.microsoft.com/office/word/2010/wordprocessingDrawing" xmlns:wp="http://schemas.openxmlformats.org/drawingml/2006/wordprocessingDrawing" xmlns:w10="urn:schemas-microsoft-com:office:word" xmlns:w="http://schemas.openxmlformats.org/wordprocessingml/2006/main" xmlns:w14="http://schemas.microsoft.com/office/word/2010/wordml" xmlns:w15="http://schemas.microsoft.com/office/word/2012/wordml" xmlns:w16cex="http://schemas.microsoft.com/office/word/2018/wordml/cex" xmlns:w16cid="http://schemas.microsoft.com/office/word/2016/wordml/cid" xmlns:w16="http://schemas.microsoft.com/office/word/2018/wordml" xmlns:w16du="http://schemas.microsoft.com/office/word/2023/wordml/word16du" xmlns:w16sdtdh="http://schemas.microsoft.com/office/word/2020/wordml/sdtdatahash" xmlns:w16se="http://schemas.microsoft.com/office/word/2015/wordml/symex" xmlns:wpg="http://schemas.microsoft.com/office/word/2010/wordprocessingGroup" xmlns:wpi="http://schemas.microsoft.com/office/word/2010/wordprocessingInk" xmlns:wne="http://schemas.microsoft.com/office/word/2006/wordml" xmlns:wps="http://schemas.microsoft.com/office/word/2010/wordprocessingShape" mc:Ignorable="w14 w15 w16se w16cid w16 w16cex w16sdtdh w16du wp14">
+  <w:p>
+    <w:pPr>
+      <w:pStyle w:val="Header"/>
+    </w:pPr>
+  </w:p>
+</w:hdr>
+</file>
+
+<file path=word/header3.xml><?xml version="1.0" encoding="utf-8"?>
+<w:hdr xmlns:wpc="http://schemas.microsoft.com/office/word/2010/wordprocessingCanvas" xmlns:cx="http://schemas.microsoft.com/office/drawing/2014/chartex" xmlns:cx1="http://schemas.microsoft.com/office/drawing/2015/9/8/chartex" xmlns:cx2="http://schemas.microsoft.com/office/drawing/2015/10/21/chartex" xmlns:cx3="http://schemas.microsoft.com/office/drawing/2016/5/9/chartex" xmlns:cx4="http://schemas.microsoft.com/office/drawing/2016/5/10/chartex" xmlns:cx5="http://schemas.microsoft.com/office/drawing/2016/5/11/chartex" xmlns:cx6="http://schemas.microsoft.com/office/drawing/2016/5/12/chartex" xmlns:cx7="http://schemas.microsoft.com/office/drawing/2016/5/13/chartex" xmlns:cx8="http://schemas.microsoft.com/office/drawing/2016/5/14/chartex" xmlns:mc="http://schemas.openxmlformats.org/markup-compatibility/2006" xmlns:aink="http://schemas.microsoft.com/office/drawing/2016/ink" xmlns:am3d="http://schemas.microsoft.com/office/drawing/2017/model3d" xmlns:o="urn:schemas-microsoft-com:office:office" xmlns:oel="http://schemas.microsoft.com/office/2019/extlst" xmlns:r="http://schemas.openxmlformats.org/officeDocument/2006/relationships" xmlns:m="http://schemas.openxmlformats.org/officeDocument/2006/math" xmlns:v="urn:schemas-microsoft-com:vml" xmlns:wp14="http://schemas.microsoft.com/office/word/2010/wordprocessingDrawing" xmlns:wp="http://schemas.openxmlformats.org/drawingml/2006/wordprocessingDrawing" xmlns:w10="urn:schemas-microsoft-com:office:word" xmlns:w="http://schemas.openxmlformats.org/wordprocessingml/2006/main" xmlns:w14="http://schemas.microsoft.com/office/word/2010/wordml" xmlns:w15="http://schemas.microsoft.com/office/word/2012/wordml" xmlns:w16cex="http://schemas.microsoft.com/office/word/2018/wordml/cex" xmlns:w16cid="http://schemas.microsoft.com/office/word/2016/wordml/cid" xmlns:w16="http://schemas.microsoft.com/office/word/2018/wordml" xmlns:w16du="http://schemas.microsoft.com/office/word/2023/wordml/word16du" xmlns:w16sdtdh="http://schemas.microsoft.com/office/word/2020/wordml/sdtdatahash" xmlns:w16se="http://schemas.microsoft.com/office/word/2015/wordml/symex" xmlns:wpg="http://schemas.microsoft.com/office/word/2010/wordprocessingGroup" xmlns:wpi="http://schemas.microsoft.com/office/word/2010/wordprocessingInk" xmlns:wne="http://schemas.microsoft.com/office/word/2006/wordml" xmlns:wps="http://schemas.microsoft.com/office/word/2010/wordprocessingShape" mc:Ignorable="w14 w15 w16se w16cid w16 w16cex w16sdtdh w16du wp14">
+  <w:p>
+    <w:pPr>
+      <w:pStyle w:val="Header"/>
+    </w:pPr>
+  </w:p>
+</w:hdr>
+</file>
+
 <file path=word/numbering.xml><?xml version="1.0" encoding="utf-8"?>
 <w:numbering xmlns:wpc="http://schemas.microsoft.com/office/word/2010/wordprocessingCanvas" xmlns:cx="http://schemas.microsoft.com/office/drawing/2014/chartex" xmlns:cx1="http://schemas.microsoft.com/office/drawing/2015/9/8/chartex" xmlns:cx2="http://schemas.microsoft.com/office/drawing/2015/10/21/chartex" xmlns:cx3="http://schemas.microsoft.com/office/drawing/2016/5/9/chartex" xmlns:cx4="http://schemas.microsoft.com/office/drawing/2016/5/10/chartex" xmlns:cx5="http://schemas.microsoft.com/office/drawing/2016/5/11/chartex" xmlns:cx6="http://schemas.microsoft.com/office/drawing/2016/5/12/chartex" xmlns:cx7="http://schemas.microsoft.com/office/drawing/2016/5/13/chartex" xmlns:cx8="http://schemas.microsoft.com/office/drawing/2016/5/14/chartex" xmlns:mc="http://schemas.openxmlformats.org/markup-compatibility/2006" xmlns:aink="http://schemas.microsoft.com/office/drawing/2016/ink" xmlns:am3d="http://schemas.microsoft.com/office/drawing/2017/model3d" xmlns:o="urn:schemas-microsoft-com:office:office" xmlns:oel="http://schemas.microsoft.com/office/2019/extlst" xmlns:r="http://schemas.openxmlformats.org/officeDocument/2006/relationships" xmlns:m="http://schemas.openxmlformats.org/officeDocument/2006/math" xmlns:v="urn:schemas-microsoft-com:vml" xmlns:wp14="http://schemas.microsoft.com/office/word/2010/wordprocessingDrawing" xmlns:wp="http://schemas.openxmlformats.org/drawingml/2006/wordprocessingDrawing" xmlns:w10="urn:schemas-microsoft-com:office:word" xmlns:w="http://schemas.openxmlformats.org/wordprocessingml/2006/main" xmlns:w14="http://schemas.microsoft.com/office/word/2010/wordml" xmlns:w15="http://schemas.microsoft.com/office/word/2012/wordml" xmlns:w16cex="http://schemas.microsoft.com/office/word/2018/wordml/cex" xmlns:w16cid="http://schemas.microsoft.com/office/word/2016/wordml/cid" xmlns:w16="http://schemas.microsoft.com/office/word/2018/wordml" xmlns:w16du="http://schemas.microsoft.com/office/word/2023/wordml/word16du" xmlns:w16sdtdh="http://schemas.microsoft.com/office/word/2020/wordml/sdtdatahash" xmlns:w16se="http://schemas.microsoft.com/office/word/2015/wordml/symex" xmlns:wpg="http://schemas.microsoft.com/office/word/2010/wordprocessingGroup" xmlns:wpi="http://schemas.microsoft.com/office/word/2010/wordprocessingInk" xmlns:wne="http://schemas.microsoft.com/office/word/2006/wordml" xmlns:wps="http://schemas.microsoft.com/office/word/2010/wordprocessingShape" mc:Ignorable="w14 w15 w16se w16cid w16 w16cex w16sdtdh w16du wp14">
   <w:abstractNum w:abstractNumId="0" w15:restartNumberingAfterBreak="0">
@@ -2837,6 +4601,118 @@
     </w:lvl>
   </w:abstractNum>
   <w:abstractNum w:abstractNumId="1" w15:restartNumberingAfterBreak="0">
+    <w:nsid w:val="06D67DDD"/>
+    <w:multiLevelType w:val="hybridMultilevel"/>
+    <w:tmpl w:val="098EF61C"/>
+    <w:lvl w:ilvl="0" w:tplc="C068C9A2">
+      <w:numFmt w:val="bullet"/>
+      <w:lvlText w:val="-"/>
+      <w:lvlJc w:val="left"/>
+      <w:pPr>
+        <w:ind w:left="360" w:hanging="360"/>
+      </w:pPr>
+      <w:rPr>
+        <w:rFonts w:ascii="Aptos" w:eastAsia="Times New Roman" w:hAnsi="Aptos" w:cs="Times New Roman" w:hint="default"/>
+      </w:rPr>
+    </w:lvl>
+    <w:lvl w:ilvl="1" w:tplc="08090003" w:tentative="1">
+      <w:start w:val="1"/>
+      <w:numFmt w:val="bullet"/>
+      <w:lvlText w:val="o"/>
+      <w:lvlJc w:val="left"/>
+      <w:pPr>
+        <w:ind w:left="1080" w:hanging="360"/>
+      </w:pPr>
+      <w:rPr>
+        <w:rFonts w:ascii="Courier New" w:hAnsi="Courier New" w:cs="Courier New" w:hint="default"/>
+      </w:rPr>
+    </w:lvl>
+    <w:lvl w:ilvl="2" w:tplc="08090005" w:tentative="1">
+      <w:start w:val="1"/>
+      <w:numFmt w:val="bullet"/>
+      <w:lvlText w:val=""/>
+      <w:lvlJc w:val="left"/>
+      <w:pPr>
+        <w:ind w:left="1800" w:hanging="360"/>
+      </w:pPr>
+      <w:rPr>
+        <w:rFonts w:ascii="Wingdings" w:hAnsi="Wingdings" w:hint="default"/>
+      </w:rPr>
+    </w:lvl>
+    <w:lvl w:ilvl="3" w:tplc="08090001" w:tentative="1">
+      <w:start w:val="1"/>
+      <w:numFmt w:val="bullet"/>
+      <w:lvlText w:val=""/>
+      <w:lvlJc w:val="left"/>
+      <w:pPr>
+        <w:ind w:left="2520" w:hanging="360"/>
+      </w:pPr>
+      <w:rPr>
+        <w:rFonts w:ascii="Symbol" w:hAnsi="Symbol" w:hint="default"/>
+      </w:rPr>
+    </w:lvl>
+    <w:lvl w:ilvl="4" w:tplc="08090003" w:tentative="1">
+      <w:start w:val="1"/>
+      <w:numFmt w:val="bullet"/>
+      <w:lvlText w:val="o"/>
+      <w:lvlJc w:val="left"/>
+      <w:pPr>
+        <w:ind w:left="3240" w:hanging="360"/>
+      </w:pPr>
+      <w:rPr>
+        <w:rFonts w:ascii="Courier New" w:hAnsi="Courier New" w:cs="Courier New" w:hint="default"/>
+      </w:rPr>
+    </w:lvl>
+    <w:lvl w:ilvl="5" w:tplc="08090005" w:tentative="1">
+      <w:start w:val="1"/>
+      <w:numFmt w:val="bullet"/>
+      <w:lvlText w:val=""/>
+      <w:lvlJc w:val="left"/>
+      <w:pPr>
+        <w:ind w:left="3960" w:hanging="360"/>
+      </w:pPr>
+      <w:rPr>
+        <w:rFonts w:ascii="Wingdings" w:hAnsi="Wingdings" w:hint="default"/>
+      </w:rPr>
+    </w:lvl>
+    <w:lvl w:ilvl="6" w:tplc="08090001" w:tentative="1">
+      <w:start w:val="1"/>
+      <w:numFmt w:val="bullet"/>
+      <w:lvlText w:val=""/>
+      <w:lvlJc w:val="left"/>
+      <w:pPr>
+        <w:ind w:left="4680" w:hanging="360"/>
+      </w:pPr>
+      <w:rPr>
+        <w:rFonts w:ascii="Symbol" w:hAnsi="Symbol" w:hint="default"/>
+      </w:rPr>
+    </w:lvl>
+    <w:lvl w:ilvl="7" w:tplc="08090003" w:tentative="1">
+      <w:start w:val="1"/>
+      <w:numFmt w:val="bullet"/>
+      <w:lvlText w:val="o"/>
+      <w:lvlJc w:val="left"/>
+      <w:pPr>
+        <w:ind w:left="5400" w:hanging="360"/>
+      </w:pPr>
+      <w:rPr>
+        <w:rFonts w:ascii="Courier New" w:hAnsi="Courier New" w:cs="Courier New" w:hint="default"/>
+      </w:rPr>
+    </w:lvl>
+    <w:lvl w:ilvl="8" w:tplc="08090005" w:tentative="1">
+      <w:start w:val="1"/>
+      <w:numFmt w:val="bullet"/>
+      <w:lvlText w:val=""/>
+      <w:lvlJc w:val="left"/>
+      <w:pPr>
+        <w:ind w:left="6120" w:hanging="360"/>
+      </w:pPr>
+      <w:rPr>
+        <w:rFonts w:ascii="Wingdings" w:hAnsi="Wingdings" w:hint="default"/>
+      </w:rPr>
+    </w:lvl>
+  </w:abstractNum>
+  <w:abstractNum w:abstractNumId="2" w15:restartNumberingAfterBreak="0">
     <w:nsid w:val="18215B45"/>
     <w:multiLevelType w:val="multilevel"/>
     <w:tmpl w:val="9EB2AEE8"/>
@@ -2923,7 +4799,7 @@
       </w:pPr>
     </w:lvl>
   </w:abstractNum>
-  <w:abstractNum w:abstractNumId="2" w15:restartNumberingAfterBreak="0">
+  <w:abstractNum w:abstractNumId="3" w15:restartNumberingAfterBreak="0">
     <w:nsid w:val="1C7916B9"/>
     <w:multiLevelType w:val="hybridMultilevel"/>
     <w:tmpl w:val="DAB03250"/>
@@ -3035,7 +4911,7 @@
       </w:rPr>
     </w:lvl>
   </w:abstractNum>
-  <w:abstractNum w:abstractNumId="3" w15:restartNumberingAfterBreak="0">
+  <w:abstractNum w:abstractNumId="4" w15:restartNumberingAfterBreak="0">
     <w:nsid w:val="1DDE1288"/>
     <w:multiLevelType w:val="multilevel"/>
     <w:tmpl w:val="9476164C"/>
@@ -3149,7 +5025,7 @@
       </w:rPr>
     </w:lvl>
   </w:abstractNum>
-  <w:abstractNum w:abstractNumId="4" w15:restartNumberingAfterBreak="0">
+  <w:abstractNum w:abstractNumId="5" w15:restartNumberingAfterBreak="0">
     <w:nsid w:val="28F923F5"/>
     <w:multiLevelType w:val="multilevel"/>
     <w:tmpl w:val="9F3C6FAA"/>
@@ -3262,7 +5138,7 @@
       </w:rPr>
     </w:lvl>
   </w:abstractNum>
-  <w:abstractNum w:abstractNumId="5" w15:restartNumberingAfterBreak="0">
+  <w:abstractNum w:abstractNumId="6" w15:restartNumberingAfterBreak="0">
     <w:nsid w:val="2A4015D9"/>
     <w:multiLevelType w:val="hybridMultilevel"/>
     <w:tmpl w:val="93B2A792"/>
@@ -3348,7 +5224,7 @@
       </w:pPr>
     </w:lvl>
   </w:abstractNum>
-  <w:abstractNum w:abstractNumId="6" w15:restartNumberingAfterBreak="0">
+  <w:abstractNum w:abstractNumId="7" w15:restartNumberingAfterBreak="0">
     <w:nsid w:val="2FE817FF"/>
     <w:multiLevelType w:val="multilevel"/>
     <w:tmpl w:val="0809001D"/>
@@ -3435,7 +5311,7 @@
       </w:pPr>
     </w:lvl>
   </w:abstractNum>
-  <w:abstractNum w:abstractNumId="7" w15:restartNumberingAfterBreak="0">
+  <w:abstractNum w:abstractNumId="8" w15:restartNumberingAfterBreak="0">
     <w:nsid w:val="31CF1ADF"/>
     <w:multiLevelType w:val="multilevel"/>
     <w:tmpl w:val="0809001D"/>
@@ -3522,7 +5398,7 @@
       </w:pPr>
     </w:lvl>
   </w:abstractNum>
-  <w:abstractNum w:abstractNumId="8" w15:restartNumberingAfterBreak="0">
+  <w:abstractNum w:abstractNumId="9" w15:restartNumberingAfterBreak="0">
     <w:nsid w:val="3FA54E5B"/>
     <w:multiLevelType w:val="multilevel"/>
     <w:tmpl w:val="0809001F"/>
@@ -3608,7 +5484,7 @@
       </w:pPr>
     </w:lvl>
   </w:abstractNum>
-  <w:abstractNum w:abstractNumId="9" w15:restartNumberingAfterBreak="0">
+  <w:abstractNum w:abstractNumId="10" w15:restartNumberingAfterBreak="0">
     <w:nsid w:val="553F0797"/>
     <w:multiLevelType w:val="multilevel"/>
     <w:tmpl w:val="93B2A792"/>
@@ -3695,7 +5571,7 @@
       </w:pPr>
     </w:lvl>
   </w:abstractNum>
-  <w:abstractNum w:abstractNumId="10" w15:restartNumberingAfterBreak="0">
+  <w:abstractNum w:abstractNumId="11" w15:restartNumberingAfterBreak="0">
     <w:nsid w:val="6B5F5D18"/>
     <w:multiLevelType w:val="multilevel"/>
     <w:tmpl w:val="ED0C8EE0"/>
@@ -3811,7 +5687,7 @@
       </w:rPr>
     </w:lvl>
   </w:abstractNum>
-  <w:abstractNum w:abstractNumId="11" w15:restartNumberingAfterBreak="0">
+  <w:abstractNum w:abstractNumId="12" w15:restartNumberingAfterBreak="0">
     <w:nsid w:val="7B7C16E1"/>
     <w:multiLevelType w:val="multilevel"/>
     <w:tmpl w:val="7FF8B08E"/>
@@ -3924,7 +5800,7 @@
       </w:rPr>
     </w:lvl>
   </w:abstractNum>
-  <w:abstractNum w:abstractNumId="12" w15:restartNumberingAfterBreak="0">
+  <w:abstractNum w:abstractNumId="13" w15:restartNumberingAfterBreak="0">
     <w:nsid w:val="7BE25103"/>
     <w:multiLevelType w:val="multilevel"/>
     <w:tmpl w:val="0809001F"/>
@@ -4012,43 +5888,46 @@
     </w:lvl>
   </w:abstractNum>
   <w:num w:numId="1" w16cid:durableId="1386221259">
+    <w:abstractNumId w:val="6"/>
+  </w:num>
+  <w:num w:numId="2" w16cid:durableId="1344893575">
+    <w:abstractNumId w:val="12"/>
+  </w:num>
+  <w:num w:numId="3" w16cid:durableId="884684273">
+    <w:abstractNumId w:val="2"/>
+  </w:num>
+  <w:num w:numId="4" w16cid:durableId="641617038">
+    <w:abstractNumId w:val="9"/>
+  </w:num>
+  <w:num w:numId="5" w16cid:durableId="313875725">
+    <w:abstractNumId w:val="13"/>
+  </w:num>
+  <w:num w:numId="6" w16cid:durableId="247008307">
+    <w:abstractNumId w:val="8"/>
+  </w:num>
+  <w:num w:numId="7" w16cid:durableId="253251245">
+    <w:abstractNumId w:val="4"/>
+  </w:num>
+  <w:num w:numId="8" w16cid:durableId="1085147490">
     <w:abstractNumId w:val="5"/>
   </w:num>
-  <w:num w:numId="2" w16cid:durableId="1344893575">
+  <w:num w:numId="9" w16cid:durableId="1349916410">
+    <w:abstractNumId w:val="10"/>
+  </w:num>
+  <w:num w:numId="10" w16cid:durableId="670449717">
     <w:abstractNumId w:val="11"/>
   </w:num>
-  <w:num w:numId="3" w16cid:durableId="884684273">
-    <w:abstractNumId w:val="1"/>
-  </w:num>
-  <w:num w:numId="4" w16cid:durableId="641617038">
-    <w:abstractNumId w:val="8"/>
-  </w:num>
-  <w:num w:numId="5" w16cid:durableId="313875725">
-    <w:abstractNumId w:val="12"/>
-  </w:num>
-  <w:num w:numId="6" w16cid:durableId="247008307">
+  <w:num w:numId="11" w16cid:durableId="1535196535">
     <w:abstractNumId w:val="7"/>
-  </w:num>
-  <w:num w:numId="7" w16cid:durableId="253251245">
-    <w:abstractNumId w:val="3"/>
-  </w:num>
-  <w:num w:numId="8" w16cid:durableId="1085147490">
-    <w:abstractNumId w:val="4"/>
-  </w:num>
-  <w:num w:numId="9" w16cid:durableId="1349916410">
-    <w:abstractNumId w:val="9"/>
-  </w:num>
-  <w:num w:numId="10" w16cid:durableId="670449717">
-    <w:abstractNumId w:val="10"/>
-  </w:num>
-  <w:num w:numId="11" w16cid:durableId="1535196535">
-    <w:abstractNumId w:val="6"/>
   </w:num>
   <w:num w:numId="12" w16cid:durableId="1488936658">
     <w:abstractNumId w:val="0"/>
   </w:num>
   <w:num w:numId="13" w16cid:durableId="483352372">
-    <w:abstractNumId w:val="2"/>
+    <w:abstractNumId w:val="3"/>
+  </w:num>
+  <w:num w:numId="14" w16cid:durableId="1993555006">
+    <w:abstractNumId w:val="1"/>
   </w:num>
 </w:numbering>
 </file>
@@ -4449,7 +6328,7 @@
   <w:style w:type="paragraph" w:default="1" w:styleId="Normal">
     <w:name w:val="Normal"/>
     <w:qFormat/>
-    <w:rsid w:val="00594867"/>
+    <w:rsid w:val="00F007F9"/>
     <w:pPr>
       <w:spacing w:line="280" w:lineRule="atLeast"/>
     </w:pPr>
@@ -4677,7 +6556,6 @@
   <w:style w:type="character" w:default="1" w:styleId="DefaultParagraphFont">
     <w:name w:val="Default Paragraph Font"/>
     <w:uiPriority w:val="1"/>
-    <w:semiHidden/>
     <w:unhideWhenUsed/>
   </w:style>
   <w:style w:type="table" w:default="1" w:styleId="TableNormal">
@@ -5476,6 +7354,68 @@
     <w:basedOn w:val="DefaultParagraphFont"/>
     <w:rsid w:val="00002433"/>
   </w:style>
+  <w:style w:type="paragraph" w:styleId="Header">
+    <w:name w:val="header"/>
+    <w:basedOn w:val="Normal"/>
+    <w:link w:val="HeaderChar"/>
+    <w:uiPriority w:val="99"/>
+    <w:unhideWhenUsed/>
+    <w:rsid w:val="00CE4769"/>
+    <w:pPr>
+      <w:tabs>
+        <w:tab w:val="center" w:pos="4513"/>
+        <w:tab w:val="right" w:pos="9026"/>
+      </w:tabs>
+      <w:spacing w:line="240" w:lineRule="auto"/>
+    </w:pPr>
+  </w:style>
+  <w:style w:type="character" w:customStyle="1" w:styleId="HeaderChar">
+    <w:name w:val="Header Char"/>
+    <w:basedOn w:val="DefaultParagraphFont"/>
+    <w:link w:val="Header"/>
+    <w:uiPriority w:val="99"/>
+    <w:rsid w:val="00CE4769"/>
+    <w:rPr>
+      <w:rFonts w:eastAsia="Times New Roman" w:cs="Times New Roman"/>
+      <w:color w:val="595959" w:themeColor="text1" w:themeTint="A6"/>
+      <w:kern w:val="0"/>
+      <w:sz w:val="18"/>
+      <w:szCs w:val="21"/>
+      <w:lang w:val="en-GB" w:eastAsia="nl-NL"/>
+      <w14:ligatures w14:val="none"/>
+    </w:rPr>
+  </w:style>
+  <w:style w:type="paragraph" w:styleId="Footer">
+    <w:name w:val="footer"/>
+    <w:basedOn w:val="Normal"/>
+    <w:link w:val="FooterChar"/>
+    <w:uiPriority w:val="99"/>
+    <w:unhideWhenUsed/>
+    <w:rsid w:val="00CE4769"/>
+    <w:pPr>
+      <w:tabs>
+        <w:tab w:val="center" w:pos="4513"/>
+        <w:tab w:val="right" w:pos="9026"/>
+      </w:tabs>
+      <w:spacing w:line="240" w:lineRule="auto"/>
+    </w:pPr>
+  </w:style>
+  <w:style w:type="character" w:customStyle="1" w:styleId="FooterChar">
+    <w:name w:val="Footer Char"/>
+    <w:basedOn w:val="DefaultParagraphFont"/>
+    <w:link w:val="Footer"/>
+    <w:uiPriority w:val="99"/>
+    <w:rsid w:val="00CE4769"/>
+    <w:rPr>
+      <w:rFonts w:eastAsia="Times New Roman" w:cs="Times New Roman"/>
+      <w:color w:val="595959" w:themeColor="text1" w:themeTint="A6"/>
+      <w:kern w:val="0"/>
+      <w:sz w:val="18"/>
+      <w:szCs w:val="21"/>
+      <w:lang w:val="en-GB" w:eastAsia="nl-NL"/>
+      <w14:ligatures w14:val="none"/>
+    </w:rPr>
+  </w:style>
 </w:styles>
 </file>
 

</xml_diff>